<commit_message>
Update Microsoft Learn - Azure一站式学习
Update Microsoft Learn - Azure一站式学习
</commit_message>
<xml_diff>
--- a/Microsoft Learn - Azure一站式学习.docx
+++ b/Microsoft Learn - Azure一站式学习.docx
@@ -104,7 +104,7 @@
           <w:lang w:eastAsia="zh-CN"/>
         </w:rPr>
       </w:pPr>
-      <w:bookmarkStart w:id="0" w:name="_Toc525808147"/>
+      <w:bookmarkStart w:id="0" w:name="_Toc527996248"/>
       <w:r>
         <w:rPr>
           <w:rFonts w:ascii="Segoe UI Light" w:eastAsia="Calibri" w:hAnsi="Segoe UI Light" w:cs="Segoe UI Light"/>
@@ -311,6 +311,8 @@
             <w:t>目录</w:t>
           </w:r>
         </w:p>
+        <w:bookmarkStart w:id="1" w:name="_GoBack"/>
+        <w:bookmarkEnd w:id="1"/>
         <w:p>
           <w:pPr>
             <w:pStyle w:val="TOC1"/>
@@ -333,7 +335,7 @@
           <w:r>
             <w:fldChar w:fldCharType="separate"/>
           </w:r>
-          <w:hyperlink w:anchor="_Toc525808147" w:history="1">
+          <w:hyperlink w:anchor="_Toc527996248" w:history="1">
             <w:r>
               <w:rPr>
                 <w:rStyle w:val="Hyperlink"/>
@@ -366,7 +368,7 @@
               <w:rPr>
                 <w:webHidden/>
               </w:rPr>
-              <w:instrText xml:space="preserve"> PAGEREF _Toc525808147 \h </w:instrText>
+              <w:instrText xml:space="preserve"> PAGEREF _Toc527996248 \h </w:instrText>
             </w:r>
             <w:r>
               <w:rPr>
@@ -406,7 +408,7 @@
               <w:lang w:eastAsia="zh-CN" w:bidi="ar-SA"/>
             </w:rPr>
           </w:pPr>
-          <w:hyperlink w:anchor="_Toc525808148" w:history="1">
+          <w:hyperlink w:anchor="_Toc527996249" w:history="1">
             <w:r>
               <w:rPr>
                 <w:rStyle w:val="Hyperlink"/>
@@ -433,7 +435,7 @@
               <w:rPr>
                 <w:webHidden/>
               </w:rPr>
-              <w:instrText xml:space="preserve"> PAGEREF _Toc525808148 \h </w:instrText>
+              <w:instrText xml:space="preserve"> PAGEREF _Toc527996249 \h </w:instrText>
             </w:r>
             <w:r>
               <w:rPr>
@@ -473,7 +475,7 @@
               <w:lang w:eastAsia="zh-CN" w:bidi="ar-SA"/>
             </w:rPr>
           </w:pPr>
-          <w:hyperlink w:anchor="_Toc525808149" w:history="1">
+          <w:hyperlink w:anchor="_Toc527996250" w:history="1">
             <w:r>
               <w:rPr>
                 <w:rStyle w:val="Hyperlink"/>
@@ -498,7 +500,7 @@
               <w:rPr>
                 <w:webHidden/>
               </w:rPr>
-              <w:instrText xml:space="preserve"> PAGEREF _Toc525808149 \h </w:instrText>
+              <w:instrText xml:space="preserve"> PAGEREF _Toc527996250 \h </w:instrText>
             </w:r>
             <w:r>
               <w:rPr>
@@ -538,7 +540,7 @@
               <w:lang w:eastAsia="zh-CN" w:bidi="ar-SA"/>
             </w:rPr>
           </w:pPr>
-          <w:hyperlink w:anchor="_Toc525808150" w:history="1">
+          <w:hyperlink w:anchor="_Toc527996251" w:history="1">
             <w:r>
               <w:rPr>
                 <w:rStyle w:val="Hyperlink"/>
@@ -563,7 +565,7 @@
               <w:rPr>
                 <w:webHidden/>
               </w:rPr>
-              <w:instrText xml:space="preserve"> PAGEREF _Toc525808150 \h </w:instrText>
+              <w:instrText xml:space="preserve"> PAGEREF _Toc527996251 \h </w:instrText>
             </w:r>
             <w:r>
               <w:rPr>
@@ -603,7 +605,7 @@
               <w:lang w:eastAsia="zh-CN" w:bidi="ar-SA"/>
             </w:rPr>
           </w:pPr>
-          <w:hyperlink w:anchor="_Toc525808151" w:history="1">
+          <w:hyperlink w:anchor="_Toc527996252" w:history="1">
             <w:r>
               <w:rPr>
                 <w:rStyle w:val="Hyperlink"/>
@@ -628,7 +630,7 @@
               <w:rPr>
                 <w:webHidden/>
               </w:rPr>
-              <w:instrText xml:space="preserve"> PAGEREF _Toc525808151 \h </w:instrText>
+              <w:instrText xml:space="preserve"> PAGEREF _Toc527996252 \h </w:instrText>
             </w:r>
             <w:r>
               <w:rPr>
@@ -668,7 +670,7 @@
               <w:lang w:eastAsia="zh-CN" w:bidi="ar-SA"/>
             </w:rPr>
           </w:pPr>
-          <w:hyperlink w:anchor="_Toc525808152" w:history="1">
+          <w:hyperlink w:anchor="_Toc527996253" w:history="1">
             <w:r>
               <w:rPr>
                 <w:rStyle w:val="Hyperlink"/>
@@ -693,7 +695,7 @@
               <w:rPr>
                 <w:webHidden/>
               </w:rPr>
-              <w:instrText xml:space="preserve"> PAGEREF _Toc525808152 \h </w:instrText>
+              <w:instrText xml:space="preserve"> PAGEREF _Toc527996253 \h </w:instrText>
             </w:r>
             <w:r>
               <w:rPr>
@@ -733,7 +735,7 @@
               <w:lang w:eastAsia="zh-CN" w:bidi="ar-SA"/>
             </w:rPr>
           </w:pPr>
-          <w:hyperlink w:anchor="_Toc525808153" w:history="1">
+          <w:hyperlink w:anchor="_Toc527996254" w:history="1">
             <w:r>
               <w:rPr>
                 <w:rStyle w:val="Hyperlink"/>
@@ -780,7 +782,7 @@
               <w:rPr>
                 <w:webHidden/>
               </w:rPr>
-              <w:instrText xml:space="preserve"> PAGEREF _Toc525808153 \h </w:instrText>
+              <w:instrText xml:space="preserve"> PAGEREF _Toc527996254 \h </w:instrText>
             </w:r>
             <w:r>
               <w:rPr>
@@ -817,7 +819,7 @@
               <w:lang w:eastAsia="zh-CN" w:bidi="ar-SA"/>
             </w:rPr>
           </w:pPr>
-          <w:hyperlink w:anchor="_Toc525808154" w:history="1">
+          <w:hyperlink w:anchor="_Toc527996255" w:history="1">
             <w:r>
               <w:rPr>
                 <w:rStyle w:val="Hyperlink"/>
@@ -867,7 +869,7 @@
                 <w:noProof/>
                 <w:webHidden/>
               </w:rPr>
-              <w:instrText xml:space="preserve"> PAGEREF _Toc525808154 \h </w:instrText>
+              <w:instrText xml:space="preserve"> PAGEREF _Toc527996255 \h </w:instrText>
             </w:r>
             <w:r>
               <w:rPr>
@@ -908,7 +910,7 @@
               <w:lang w:eastAsia="zh-CN" w:bidi="ar-SA"/>
             </w:rPr>
           </w:pPr>
-          <w:hyperlink w:anchor="_Toc525808155" w:history="1">
+          <w:hyperlink w:anchor="_Toc527996256" w:history="1">
             <w:r>
               <w:rPr>
                 <w:rStyle w:val="Hyperlink"/>
@@ -958,7 +960,7 @@
                 <w:noProof/>
                 <w:webHidden/>
               </w:rPr>
-              <w:instrText xml:space="preserve"> PAGEREF _Toc525808155 \h </w:instrText>
+              <w:instrText xml:space="preserve"> PAGEREF _Toc527996256 \h </w:instrText>
             </w:r>
             <w:r>
               <w:rPr>
@@ -1002,7 +1004,7 @@
               <w:lang w:eastAsia="zh-CN" w:bidi="ar-SA"/>
             </w:rPr>
           </w:pPr>
-          <w:hyperlink w:anchor="_Toc525808156" w:history="1">
+          <w:hyperlink w:anchor="_Toc527996257" w:history="1">
             <w:r>
               <w:rPr>
                 <w:rStyle w:val="Hyperlink"/>
@@ -1089,7 +1091,7 @@
               <w:rPr>
                 <w:webHidden/>
               </w:rPr>
-              <w:instrText xml:space="preserve"> PAGEREF _Toc525808156 \h </w:instrText>
+              <w:instrText xml:space="preserve"> PAGEREF _Toc527996257 \h </w:instrText>
             </w:r>
             <w:r>
               <w:rPr>
@@ -1126,7 +1128,7 @@
               <w:lang w:eastAsia="zh-CN" w:bidi="ar-SA"/>
             </w:rPr>
           </w:pPr>
-          <w:hyperlink w:anchor="_Toc525808157" w:history="1">
+          <w:hyperlink w:anchor="_Toc527996258" w:history="1">
             <w:r>
               <w:rPr>
                 <w:rStyle w:val="Hyperlink"/>
@@ -1176,7 +1178,7 @@
                 <w:noProof/>
                 <w:webHidden/>
               </w:rPr>
-              <w:instrText xml:space="preserve"> PAGEREF _Toc525808157 \h </w:instrText>
+              <w:instrText xml:space="preserve"> PAGEREF _Toc527996258 \h </w:instrText>
             </w:r>
             <w:r>
               <w:rPr>
@@ -1217,7 +1219,7 @@
               <w:lang w:eastAsia="zh-CN" w:bidi="ar-SA"/>
             </w:rPr>
           </w:pPr>
-          <w:hyperlink w:anchor="_Toc525808158" w:history="1">
+          <w:hyperlink w:anchor="_Toc527996259" w:history="1">
             <w:r>
               <w:rPr>
                 <w:rStyle w:val="Hyperlink"/>
@@ -1236,7 +1238,7 @@
                 <w:noProof/>
                 <w:lang w:eastAsia="zh-CN"/>
               </w:rPr>
-              <w:t xml:space="preserve"> 2 – </w:t>
+              <w:t xml:space="preserve">2 – </w:t>
             </w:r>
             <w:r>
               <w:rPr>
@@ -1307,7 +1309,7 @@
                 <w:noProof/>
                 <w:webHidden/>
               </w:rPr>
-              <w:instrText xml:space="preserve"> PAGEREF _Toc525808158 \h </w:instrText>
+              <w:instrText xml:space="preserve"> PAGEREF _Toc527996259 \h </w:instrText>
             </w:r>
             <w:r>
               <w:rPr>
@@ -1327,7 +1329,7 @@
                 <w:noProof/>
                 <w:webHidden/>
               </w:rPr>
-              <w:t>7</w:t>
+              <w:t>8</w:t>
             </w:r>
             <w:r>
               <w:rPr>
@@ -1351,7 +1353,7 @@
               <w:lang w:eastAsia="zh-CN" w:bidi="ar-SA"/>
             </w:rPr>
           </w:pPr>
-          <w:hyperlink w:anchor="_Toc525808159" w:history="1">
+          <w:hyperlink w:anchor="_Toc527996260" w:history="1">
             <w:r>
               <w:rPr>
                 <w:rStyle w:val="Hyperlink"/>
@@ -1418,7 +1420,7 @@
               <w:rPr>
                 <w:webHidden/>
               </w:rPr>
-              <w:instrText xml:space="preserve"> PAGEREF _Toc525808159 \h </w:instrText>
+              <w:instrText xml:space="preserve"> PAGEREF _Toc527996260 \h </w:instrText>
             </w:r>
             <w:r>
               <w:rPr>
@@ -1455,7 +1457,7 @@
               <w:lang w:eastAsia="zh-CN" w:bidi="ar-SA"/>
             </w:rPr>
           </w:pPr>
-          <w:hyperlink w:anchor="_Toc525808160" w:history="1">
+          <w:hyperlink w:anchor="_Toc527996261" w:history="1">
             <w:r>
               <w:rPr>
                 <w:rStyle w:val="Hyperlink"/>
@@ -1525,7 +1527,7 @@
                 <w:noProof/>
                 <w:webHidden/>
               </w:rPr>
-              <w:instrText xml:space="preserve"> PAGEREF _Toc525808160 \h </w:instrText>
+              <w:instrText xml:space="preserve"> PAGEREF _Toc527996261 \h </w:instrText>
             </w:r>
             <w:r>
               <w:rPr>
@@ -1545,7 +1547,7 @@
                 <w:noProof/>
                 <w:webHidden/>
               </w:rPr>
-              <w:t>8</w:t>
+              <w:t>9</w:t>
             </w:r>
             <w:r>
               <w:rPr>
@@ -1566,7 +1568,7 @@
               <w:lang w:eastAsia="zh-CN" w:bidi="ar-SA"/>
             </w:rPr>
           </w:pPr>
-          <w:hyperlink w:anchor="_Toc525808161" w:history="1">
+          <w:hyperlink w:anchor="_Toc527996262" w:history="1">
             <w:r>
               <w:rPr>
                 <w:rStyle w:val="Hyperlink"/>
@@ -1636,7 +1638,7 @@
                 <w:noProof/>
                 <w:webHidden/>
               </w:rPr>
-              <w:instrText xml:space="preserve"> PAGEREF _Toc525808161 \h </w:instrText>
+              <w:instrText xml:space="preserve"> PAGEREF _Toc527996262 \h </w:instrText>
             </w:r>
             <w:r>
               <w:rPr>
@@ -1656,7 +1658,7 @@
                 <w:noProof/>
                 <w:webHidden/>
               </w:rPr>
-              <w:t>9</w:t>
+              <w:t>10</w:t>
             </w:r>
             <w:r>
               <w:rPr>
@@ -1677,7 +1679,7 @@
               <w:lang w:eastAsia="zh-CN" w:bidi="ar-SA"/>
             </w:rPr>
           </w:pPr>
-          <w:hyperlink w:anchor="_Toc525808162" w:history="1">
+          <w:hyperlink w:anchor="_Toc527996263" w:history="1">
             <w:r>
               <w:rPr>
                 <w:rStyle w:val="Hyperlink"/>
@@ -1767,7 +1769,7 @@
                 <w:noProof/>
                 <w:webHidden/>
               </w:rPr>
-              <w:instrText xml:space="preserve"> PAGEREF _Toc525808162 \h </w:instrText>
+              <w:instrText xml:space="preserve"> PAGEREF _Toc527996263 \h </w:instrText>
             </w:r>
             <w:r>
               <w:rPr>
@@ -1787,7 +1789,7 @@
                 <w:noProof/>
                 <w:webHidden/>
               </w:rPr>
-              <w:t>10</w:t>
+              <w:t>12</w:t>
             </w:r>
             <w:r>
               <w:rPr>
@@ -1811,7 +1813,7 @@
               <w:lang w:eastAsia="zh-CN" w:bidi="ar-SA"/>
             </w:rPr>
           </w:pPr>
-          <w:hyperlink w:anchor="_Toc525808163" w:history="1">
+          <w:hyperlink w:anchor="_Toc527996264" w:history="1">
             <w:r>
               <w:rPr>
                 <w:rStyle w:val="Hyperlink"/>
@@ -1858,7 +1860,7 @@
               <w:rPr>
                 <w:webHidden/>
               </w:rPr>
-              <w:instrText xml:space="preserve"> PAGEREF _Toc525808163 \h </w:instrText>
+              <w:instrText xml:space="preserve"> PAGEREF _Toc527996264 \h </w:instrText>
             </w:r>
             <w:r>
               <w:rPr>
@@ -1875,7 +1877,7 @@
               <w:rPr>
                 <w:webHidden/>
               </w:rPr>
-              <w:t>14</w:t>
+              <w:t>15</w:t>
             </w:r>
             <w:r>
               <w:rPr>
@@ -1895,7 +1897,7 @@
               <w:lang w:eastAsia="zh-CN" w:bidi="ar-SA"/>
             </w:rPr>
           </w:pPr>
-          <w:hyperlink w:anchor="_Toc525808164" w:history="1">
+          <w:hyperlink w:anchor="_Toc527996265" w:history="1">
             <w:r>
               <w:rPr>
                 <w:rStyle w:val="Hyperlink"/>
@@ -1945,7 +1947,7 @@
                 <w:noProof/>
                 <w:webHidden/>
               </w:rPr>
-              <w:instrText xml:space="preserve"> PAGEREF _Toc525808164 \h </w:instrText>
+              <w:instrText xml:space="preserve"> PAGEREF _Toc527996265 \h </w:instrText>
             </w:r>
             <w:r>
               <w:rPr>
@@ -1965,7 +1967,7 @@
                 <w:noProof/>
                 <w:webHidden/>
               </w:rPr>
-              <w:t>14</w:t>
+              <w:t>15</w:t>
             </w:r>
             <w:r>
               <w:rPr>
@@ -2016,8 +2018,8 @@
         </w:rPr>
       </w:pPr>
     </w:p>
-    <w:bookmarkStart w:id="1" w:name="_Toc525808148" w:displacedByCustomXml="next"/>
-    <w:bookmarkStart w:id="2" w:name="_Toc441732461" w:displacedByCustomXml="next"/>
+    <w:bookmarkStart w:id="2" w:name="_Toc527996249" w:displacedByCustomXml="next"/>
+    <w:bookmarkStart w:id="3" w:name="_Toc441732461" w:displacedByCustomXml="next"/>
     <w:sdt>
       <w:sdtPr>
         <w:rPr>
@@ -2072,8 +2074,8 @@
         </w:p>
       </w:sdtContent>
     </w:sdt>
-    <w:bookmarkEnd w:id="1" w:displacedByCustomXml="prev"/>
     <w:bookmarkEnd w:id="2" w:displacedByCustomXml="prev"/>
+    <w:bookmarkEnd w:id="3" w:displacedByCustomXml="prev"/>
     <w:p>
       <w:pPr>
         <w:rPr>
@@ -2117,7 +2119,7 @@
           <w:spacing w:val="3"/>
           <w:lang w:eastAsia="zh-CN"/>
         </w:rPr>
-        <w:t>逐步</w:t>
+        <w:t>分步教程</w:t>
       </w:r>
       <w:r>
         <w:rPr>
@@ -2126,7 +2128,7 @@
           <w:spacing w:val="3"/>
           <w:lang w:eastAsia="zh-CN"/>
         </w:rPr>
-        <w:t>的教程</w:t>
+        <w:t>帮助您</w:t>
       </w:r>
       <w:r>
         <w:rPr>
@@ -2135,7 +2137,16 @@
           <w:spacing w:val="3"/>
           <w:lang w:eastAsia="zh-CN"/>
         </w:rPr>
-        <w:t>帮助您</w:t>
+        <w:t>快速学习</w:t>
+      </w:r>
+      <w:r>
+        <w:rPr>
+          <w:rFonts w:ascii="Microsoft YaHei Light" w:eastAsia="Microsoft YaHei Light" w:hAnsi="Microsoft YaHei Light" w:cs="Segoe UI"/>
+          <w:color w:val="2B2B2B"/>
+          <w:spacing w:val="3"/>
+          <w:lang w:eastAsia="zh-CN"/>
+        </w:rPr>
+        <w:t>Azure</w:t>
       </w:r>
       <w:r>
         <w:rPr>
@@ -2144,16 +2155,7 @@
           <w:spacing w:val="3"/>
           <w:lang w:eastAsia="zh-CN"/>
         </w:rPr>
-        <w:t>快速学习</w:t>
-      </w:r>
-      <w:r>
-        <w:rPr>
-          <w:rFonts w:ascii="Microsoft YaHei Light" w:eastAsia="Microsoft YaHei Light" w:hAnsi="Microsoft YaHei Light" w:cs="Segoe UI"/>
-          <w:color w:val="2B2B2B"/>
-          <w:spacing w:val="3"/>
-          <w:lang w:eastAsia="zh-CN"/>
-        </w:rPr>
-        <w:t>Azure</w:t>
+        <w:t>。</w:t>
       </w:r>
       <w:r>
         <w:rPr>
@@ -2162,70 +2164,7 @@
           <w:spacing w:val="3"/>
           <w:lang w:eastAsia="zh-CN"/>
         </w:rPr>
-        <w:t>。</w:t>
-      </w:r>
-      <w:r>
-        <w:rPr>
-          <w:rFonts w:ascii="Microsoft YaHei Light" w:eastAsia="Microsoft YaHei Light" w:hAnsi="Microsoft YaHei Light" w:cs="Segoe UI" w:hint="eastAsia"/>
-          <w:color w:val="2B2B2B"/>
-          <w:spacing w:val="3"/>
-          <w:lang w:eastAsia="zh-CN"/>
-        </w:rPr>
-        <w:t>在您</w:t>
-      </w:r>
-      <w:r>
-        <w:rPr>
-          <w:rFonts w:ascii="Microsoft YaHei Light" w:eastAsia="Microsoft YaHei Light" w:hAnsi="Microsoft YaHei Light" w:cs="Segoe UI" w:hint="eastAsia"/>
-          <w:color w:val="2B2B2B"/>
-          <w:spacing w:val="3"/>
-          <w:lang w:eastAsia="zh-CN"/>
-        </w:rPr>
-        <w:t>准备开发者、系统管理员、解决方法架构</w:t>
-      </w:r>
-      <w:r>
-        <w:rPr>
-          <w:rFonts w:ascii="Microsoft YaHei Light" w:eastAsia="Microsoft YaHei Light" w:hAnsi="Microsoft YaHei Light" w:cs="Segoe UI" w:hint="eastAsia"/>
-          <w:color w:val="2B2B2B"/>
-          <w:spacing w:val="3"/>
-          <w:lang w:eastAsia="zh-CN"/>
-        </w:rPr>
-        <w:t>等</w:t>
-      </w:r>
-      <w:r>
-        <w:rPr>
-          <w:rFonts w:ascii="Microsoft YaHei Light" w:eastAsia="Microsoft YaHei Light" w:hAnsi="Microsoft YaHei Light" w:cs="Segoe UI" w:hint="eastAsia"/>
-          <w:color w:val="2B2B2B"/>
-          <w:spacing w:val="3"/>
-          <w:lang w:eastAsia="zh-CN"/>
-        </w:rPr>
-        <w:t>证书考试</w:t>
-      </w:r>
-      <w:r>
-        <w:rPr>
-          <w:rFonts w:ascii="Microsoft YaHei Light" w:eastAsia="Microsoft YaHei Light" w:hAnsi="Microsoft YaHei Light" w:cs="Segoe UI" w:hint="eastAsia"/>
-          <w:color w:val="2B2B2B"/>
-          <w:spacing w:val="3"/>
-          <w:lang w:eastAsia="zh-CN"/>
-        </w:rPr>
-        <w:t>时，这些学习资源可以</w:t>
-      </w:r>
-      <w:r>
-        <w:rPr>
-          <w:rFonts w:ascii="Microsoft YaHei Light" w:eastAsia="Microsoft YaHei Light" w:hAnsi="Microsoft YaHei Light" w:cs="Segoe UI" w:hint="eastAsia"/>
-          <w:color w:val="2B2B2B"/>
-          <w:spacing w:val="3"/>
-          <w:lang w:eastAsia="zh-CN"/>
-        </w:rPr>
-        <w:t>助</w:t>
-      </w:r>
-      <w:r>
-        <w:rPr>
-          <w:rFonts w:ascii="Microsoft YaHei Light" w:eastAsia="Microsoft YaHei Light" w:hAnsi="Microsoft YaHei Light" w:cs="Segoe UI" w:hint="eastAsia"/>
-          <w:color w:val="2B2B2B"/>
-          <w:spacing w:val="3"/>
-          <w:lang w:eastAsia="zh-CN"/>
-        </w:rPr>
-        <w:t>您一臂之力。</w:t>
+        <w:t>这些内容会为学员积累经验，有助于学员准备参加全新的开发人员、管理员和解决方案架构师认证考试。</w:t>
       </w:r>
     </w:p>
     <w:p>
@@ -2249,61 +2188,7 @@
           <w:spacing w:val="3"/>
           <w:lang w:eastAsia="zh-CN"/>
         </w:rPr>
-        <w:t>所有的学习资源都</w:t>
-      </w:r>
-      <w:r>
-        <w:rPr>
-          <w:rFonts w:ascii="Microsoft YaHei Light" w:eastAsia="Microsoft YaHei Light" w:hAnsi="Microsoft YaHei Light" w:cs="Segoe UI" w:hint="eastAsia"/>
-          <w:color w:val="2B2B2B"/>
-          <w:spacing w:val="3"/>
-          <w:lang w:eastAsia="zh-CN"/>
-        </w:rPr>
-        <w:t>被组织成</w:t>
-      </w:r>
-      <w:r>
-        <w:rPr>
-          <w:rFonts w:ascii="Microsoft YaHei Light" w:eastAsia="Microsoft YaHei Light" w:hAnsi="Microsoft YaHei Light" w:cs="Segoe UI" w:hint="eastAsia"/>
-          <w:color w:val="2B2B2B"/>
-          <w:spacing w:val="3"/>
-          <w:lang w:eastAsia="zh-CN"/>
-        </w:rPr>
-        <w:t>学习路径，为您提供某一技术领域端到端的视</w:t>
-      </w:r>
-      <w:r>
-        <w:rPr>
-          <w:rFonts w:ascii="Microsoft YaHei Light" w:eastAsia="Microsoft YaHei Light" w:hAnsi="Microsoft YaHei Light" w:cs="Segoe UI" w:hint="eastAsia"/>
-          <w:color w:val="2B2B2B"/>
-          <w:spacing w:val="3"/>
-          <w:lang w:eastAsia="zh-CN"/>
-        </w:rPr>
-        <w:t>图</w:t>
-      </w:r>
-      <w:r>
-        <w:rPr>
-          <w:rFonts w:ascii="Microsoft YaHei Light" w:eastAsia="Microsoft YaHei Light" w:hAnsi="Microsoft YaHei Light" w:cs="Segoe UI" w:hint="eastAsia"/>
-          <w:color w:val="2B2B2B"/>
-          <w:spacing w:val="3"/>
-          <w:lang w:eastAsia="zh-CN"/>
-        </w:rPr>
-        <w:t>，并确保您能构建</w:t>
-      </w:r>
-      <w:r>
-        <w:rPr>
-          <w:rFonts w:ascii="Microsoft YaHei Light" w:eastAsia="Microsoft YaHei Light" w:hAnsi="Microsoft YaHei Light" w:cs="Segoe UI" w:hint="eastAsia"/>
-          <w:color w:val="2B2B2B"/>
-          <w:spacing w:val="3"/>
-          <w:lang w:val="en-US" w:eastAsia="zh-CN"/>
-        </w:rPr>
-        <w:t>全面的技能</w:t>
-      </w:r>
-      <w:r>
-        <w:rPr>
-          <w:rFonts w:ascii="Microsoft YaHei Light" w:eastAsia="Microsoft YaHei Light" w:hAnsi="Microsoft YaHei Light" w:cs="Segoe UI" w:hint="eastAsia"/>
-          <w:color w:val="2B2B2B"/>
-          <w:spacing w:val="3"/>
-          <w:lang w:val="en-US" w:eastAsia="zh-CN"/>
-        </w:rPr>
-        <w:t>组合。</w:t>
+        <w:t>所有内容都按照学习路径进行组织，不仅提供了技术领域的端到端视图，还确保学员能掌握全面的技能组合。</w:t>
       </w:r>
     </w:p>
     <w:p>
@@ -2327,7 +2212,16 @@
           <w:spacing w:val="3"/>
           <w:lang w:eastAsia="zh-CN"/>
         </w:rPr>
-        <w:t>学习路径包含逐步的教程，内含</w:t>
+        <w:t>学习路径由分步教程（含交互式编码环境）组成，这样学员无需提供信用卡号，即可在固定时间免费访问</w:t>
+      </w:r>
+      <w:r>
+        <w:rPr>
+          <w:rFonts w:ascii="Microsoft YaHei Light" w:eastAsia="Microsoft YaHei Light" w:hAnsi="Microsoft YaHei Light" w:cs="Segoe UI"/>
+          <w:color w:val="2B2B2B"/>
+          <w:spacing w:val="3"/>
+          <w:lang w:eastAsia="zh-CN"/>
+        </w:rPr>
+        <w:t xml:space="preserve"> Azure </w:t>
       </w:r>
       <w:r>
         <w:rPr>
@@ -2336,79 +2230,7 @@
           <w:spacing w:val="3"/>
           <w:lang w:eastAsia="zh-CN"/>
         </w:rPr>
-        <w:t>交互式编程环境</w:t>
-      </w:r>
-      <w:r>
-        <w:rPr>
-          <w:rFonts w:ascii="Microsoft YaHei Light" w:eastAsia="Microsoft YaHei Light" w:hAnsi="Microsoft YaHei Light" w:cs="Segoe UI" w:hint="eastAsia"/>
-          <w:color w:val="2B2B2B"/>
-          <w:spacing w:val="3"/>
-          <w:lang w:eastAsia="zh-CN"/>
-        </w:rPr>
-        <w:t>。</w:t>
-      </w:r>
-      <w:r>
-        <w:rPr>
-          <w:rFonts w:ascii="Microsoft YaHei Light" w:eastAsia="Microsoft YaHei Light" w:hAnsi="Microsoft YaHei Light" w:cs="Segoe UI" w:hint="eastAsia"/>
-          <w:color w:val="2B2B2B"/>
-          <w:spacing w:val="3"/>
-          <w:lang w:eastAsia="zh-CN"/>
-        </w:rPr>
-        <w:t>您</w:t>
-      </w:r>
-      <w:r>
-        <w:rPr>
-          <w:rFonts w:ascii="Microsoft YaHei Light" w:eastAsia="Microsoft YaHei Light" w:hAnsi="Microsoft YaHei Light" w:cs="Segoe UI" w:hint="eastAsia"/>
-          <w:color w:val="2B2B2B"/>
-          <w:spacing w:val="3"/>
-          <w:lang w:eastAsia="zh-CN"/>
-        </w:rPr>
-        <w:t>毋须使用</w:t>
-      </w:r>
-      <w:r>
-        <w:rPr>
-          <w:rFonts w:ascii="Microsoft YaHei Light" w:eastAsia="Microsoft YaHei Light" w:hAnsi="Microsoft YaHei Light" w:cs="Segoe UI" w:hint="eastAsia"/>
-          <w:color w:val="2B2B2B"/>
-          <w:spacing w:val="3"/>
-          <w:lang w:eastAsia="zh-CN"/>
-        </w:rPr>
-        <w:t>信用卡，就可以</w:t>
-      </w:r>
-      <w:r>
-        <w:rPr>
-          <w:rFonts w:ascii="Microsoft YaHei Light" w:eastAsia="Microsoft YaHei Light" w:hAnsi="Microsoft YaHei Light" w:cs="Segoe UI" w:hint="eastAsia"/>
-          <w:color w:val="2B2B2B"/>
-          <w:spacing w:val="3"/>
-          <w:lang w:eastAsia="zh-CN"/>
-        </w:rPr>
-        <w:t>免费（有限时）访问</w:t>
-      </w:r>
-      <w:r>
-        <w:rPr>
-          <w:rFonts w:ascii="Microsoft YaHei Light" w:eastAsia="Microsoft YaHei Light" w:hAnsi="Microsoft YaHei Light" w:cs="Segoe UI"/>
-          <w:color w:val="2B2B2B"/>
-          <w:spacing w:val="3"/>
-          <w:lang w:val="en-US" w:eastAsia="zh-CN"/>
-        </w:rPr>
-        <w:t>Azure</w:t>
-      </w:r>
-      <w:r>
-        <w:rPr>
-          <w:rFonts w:ascii="Microsoft YaHei Light" w:eastAsia="Microsoft YaHei Light" w:hAnsi="Microsoft YaHei Light" w:cs="Segoe UI" w:hint="eastAsia"/>
-          <w:color w:val="2B2B2B"/>
-          <w:spacing w:val="3"/>
-          <w:lang w:val="en-US" w:eastAsia="zh-CN"/>
-        </w:rPr>
-        <w:t>资源</w:t>
-      </w:r>
-      <w:r>
-        <w:rPr>
-          <w:rFonts w:ascii="Microsoft YaHei Light" w:eastAsia="Microsoft YaHei Light" w:hAnsi="Microsoft YaHei Light" w:cs="Segoe UI" w:hint="eastAsia"/>
-          <w:color w:val="2B2B2B"/>
-          <w:spacing w:val="3"/>
-          <w:lang w:eastAsia="zh-CN"/>
-        </w:rPr>
-        <w:t>。</w:t>
+        <w:t>资源。</w:t>
       </w:r>
     </w:p>
     <w:p>
@@ -2432,7 +2254,16 @@
           <w:spacing w:val="3"/>
           <w:lang w:val="en-US" w:eastAsia="zh-CN"/>
         </w:rPr>
-        <w:t>您可以跟踪进度、检测知识、验证部署结果以获得点数、等级、成就和奖杯。</w:t>
+        <w:t>您可以</w:t>
+      </w:r>
+      <w:r>
+        <w:rPr>
+          <w:rFonts w:ascii="Microsoft YaHei Light" w:eastAsia="Microsoft YaHei Light" w:hAnsi="Microsoft YaHei Light" w:cs="Segoe UI" w:hint="eastAsia"/>
+          <w:color w:val="2B2B2B"/>
+          <w:spacing w:val="3"/>
+          <w:lang w:val="en-US" w:eastAsia="zh-CN"/>
+        </w:rPr>
+        <w:t>跟踪进度、检查知识并验证部署，以赢得积分、等级、成就和奖杯。</w:t>
       </w:r>
     </w:p>
     <w:p>
@@ -2461,7 +2292,21 @@
           <w:rFonts w:ascii="Microsoft YaHei Light" w:eastAsia="Microsoft YaHei Light" w:hAnsi="Microsoft YaHei Light" w:hint="eastAsia"/>
           <w:lang w:eastAsia="zh-CN"/>
         </w:rPr>
-        <w:t>的基本使用方法，通过部署一个</w:t>
+        <w:t>的基本使用方法</w:t>
+      </w:r>
+      <w:r>
+        <w:rPr>
+          <w:rFonts w:ascii="Microsoft YaHei Light" w:eastAsia="Microsoft YaHei Light" w:hAnsi="Microsoft YaHei Light" w:hint="eastAsia"/>
+          <w:lang w:eastAsia="zh-CN"/>
+        </w:rPr>
+        <w:t>。</w:t>
+      </w:r>
+      <w:r>
+        <w:rPr>
+          <w:rFonts w:ascii="Microsoft YaHei Light" w:eastAsia="Microsoft YaHei Light" w:hAnsi="Microsoft YaHei Light" w:hint="eastAsia"/>
+          <w:lang w:eastAsia="zh-CN"/>
+        </w:rPr>
+        <w:t>通过部署一个</w:t>
       </w:r>
       <w:r>
         <w:rPr>
@@ -2490,7 +2335,7 @@
           <w:rFonts w:ascii="Microsoft YaHei Light" w:eastAsia="Microsoft YaHei Light" w:hAnsi="Microsoft YaHei Light" w:hint="eastAsia"/>
           <w:lang w:eastAsia="zh-CN"/>
         </w:rPr>
-        <w:t>体验</w:t>
+        <w:t>了解</w:t>
       </w:r>
       <w:r>
         <w:rPr>
@@ -2504,7 +2349,28 @@
           <w:rFonts w:ascii="Microsoft YaHei Light" w:eastAsia="Microsoft YaHei Light" w:hAnsi="Microsoft YaHei Light" w:hint="eastAsia"/>
           <w:lang w:eastAsia="zh-CN"/>
         </w:rPr>
-        <w:t>带来的交互式学习体验。</w:t>
+        <w:t>带来的</w:t>
+      </w:r>
+      <w:r>
+        <w:rPr>
+          <w:rFonts w:ascii="Microsoft YaHei Light" w:eastAsia="Microsoft YaHei Light" w:hAnsi="Microsoft YaHei Light" w:hint="eastAsia"/>
+          <w:lang w:eastAsia="zh-CN"/>
+        </w:rPr>
+        <w:t>一站式学习体验</w:t>
+      </w:r>
+      <w:r>
+        <w:rPr>
+          <w:rFonts w:ascii="Microsoft YaHei Light" w:eastAsia="Microsoft YaHei Light" w:hAnsi="Microsoft YaHei Light" w:hint="eastAsia"/>
+          <w:lang w:eastAsia="zh-CN"/>
+        </w:rPr>
+        <w:t>，使您</w:t>
+      </w:r>
+      <w:r>
+        <w:rPr>
+          <w:rFonts w:ascii="Microsoft YaHei Light" w:eastAsia="Microsoft YaHei Light" w:hAnsi="Microsoft YaHei Light" w:hint="eastAsia"/>
+          <w:lang w:eastAsia="zh-CN"/>
+        </w:rPr>
+        <w:t>以后可以用相同的方法学习更多免费的资源。</w:t>
       </w:r>
     </w:p>
     <w:p>
@@ -2581,6 +2447,68 @@
           <w:lang w:eastAsia="zh-CN"/>
         </w:rPr>
         <w:t>向我们反馈，以帮助我们改进。</w:t>
+      </w:r>
+    </w:p>
+    <w:p>
+      <w:pPr>
+        <w:rPr>
+          <w:rFonts w:ascii="Microsoft YaHei Light" w:eastAsia="Microsoft YaHei Light" w:hAnsi="Microsoft YaHei Light"/>
+          <w:lang w:eastAsia="zh-CN"/>
+        </w:rPr>
+      </w:pPr>
+      <w:r>
+        <w:rPr>
+          <w:rFonts w:ascii="Microsoft YaHei Light" w:eastAsia="Microsoft YaHei Light" w:hAnsi="Microsoft YaHei Light" w:hint="eastAsia"/>
+          <w:lang w:eastAsia="zh-CN"/>
+        </w:rPr>
+        <w:t>您可以通过</w:t>
+      </w:r>
+      <w:r>
+        <w:rPr>
+          <w:rStyle w:val="Hyperlink"/>
+          <w:rFonts w:ascii="Microsoft YaHei Light" w:eastAsia="Microsoft YaHei Light" w:hAnsi="Microsoft YaHei Light" w:cstheme="minorBidi"/>
+          <w:lang w:eastAsia="zh-CN"/>
+        </w:rPr>
+        <w:fldChar w:fldCharType="begin"/>
+      </w:r>
+      <w:r>
+        <w:rPr>
+          <w:rStyle w:val="Hyperlink"/>
+          <w:rFonts w:ascii="Microsoft YaHei Light" w:eastAsia="Microsoft YaHei Light" w:hAnsi="Microsoft YaHei Light" w:cstheme="minorBidi"/>
+          <w:lang w:eastAsia="zh-CN"/>
+        </w:rPr>
+        <w:instrText xml:space="preserve"> HYPERLINK "https://aka.ms/ts2018mslearn" </w:instrText>
+      </w:r>
+      <w:r>
+        <w:rPr>
+          <w:rStyle w:val="Hyperlink"/>
+          <w:rFonts w:ascii="Microsoft YaHei Light" w:eastAsia="Microsoft YaHei Light" w:hAnsi="Microsoft YaHei Light" w:cstheme="minorBidi"/>
+          <w:lang w:eastAsia="zh-CN"/>
+        </w:rPr>
+        <w:fldChar w:fldCharType="separate"/>
+      </w:r>
+      <w:r>
+        <w:rPr>
+          <w:rStyle w:val="Hyperlink"/>
+          <w:rFonts w:ascii="Microsoft YaHei Light" w:eastAsia="Microsoft YaHei Light" w:hAnsi="Microsoft YaHei Light" w:cstheme="minorBidi"/>
+          <w:lang w:eastAsia="zh-CN"/>
+        </w:rPr>
+        <w:t>https://aka.ms/ts2018mslearn</w:t>
+      </w:r>
+      <w:r>
+        <w:rPr>
+          <w:rStyle w:val="Hyperlink"/>
+          <w:rFonts w:ascii="Microsoft YaHei Light" w:eastAsia="Microsoft YaHei Light" w:hAnsi="Microsoft YaHei Light" w:cstheme="minorBidi"/>
+          <w:lang w:eastAsia="zh-CN"/>
+        </w:rPr>
+        <w:fldChar w:fldCharType="end"/>
+      </w:r>
+      <w:r>
+        <w:rPr>
+          <w:rFonts w:ascii="Microsoft YaHei Light" w:eastAsia="Microsoft YaHei Light" w:hAnsi="Microsoft YaHei Light" w:hint="eastAsia"/>
+          <w:lang w:eastAsia="zh-CN"/>
+        </w:rPr>
+        <w:t>获取本文档的最新版本。</w:t>
       </w:r>
     </w:p>
     <w:p>
@@ -2599,7 +2527,7 @@
           <w:szCs w:val="28"/>
         </w:rPr>
       </w:pPr>
-      <w:bookmarkStart w:id="3" w:name="_Toc525808149"/>
+      <w:bookmarkStart w:id="4" w:name="_Toc527996250"/>
       <w:r>
         <w:rPr>
           <w:rFonts w:ascii="Microsoft YaHei Light" w:eastAsia="Microsoft YaHei Light" w:hAnsi="Microsoft YaHei Light" w:cstheme="majorBidi" w:hint="eastAsia"/>
@@ -2613,7 +2541,7 @@
         </w:rPr>
         <w:t>目标</w:t>
       </w:r>
-      <w:bookmarkEnd w:id="3"/>
+      <w:bookmarkEnd w:id="4"/>
     </w:p>
     <w:p>
       <w:pPr>
@@ -2796,8 +2724,8 @@
           <w:szCs w:val="28"/>
         </w:rPr>
       </w:pPr>
-      <w:bookmarkStart w:id="4" w:name="_Toc525808150"/>
       <w:bookmarkStart w:id="5" w:name="_Toc157870738"/>
+      <w:bookmarkStart w:id="6" w:name="_Toc527996251"/>
       <w:r>
         <w:rPr>
           <w:rFonts w:ascii="Microsoft YaHei Light" w:eastAsia="Microsoft YaHei Light" w:hAnsi="Microsoft YaHei Light" w:cstheme="majorBidi" w:hint="eastAsia"/>
@@ -2812,7 +2740,7 @@
         <w:lastRenderedPageBreak/>
         <w:t>系统需求</w:t>
       </w:r>
-      <w:bookmarkEnd w:id="4"/>
+      <w:bookmarkEnd w:id="6"/>
     </w:p>
     <w:p>
       <w:pPr>
@@ -2956,7 +2884,7 @@
           <w:szCs w:val="28"/>
         </w:rPr>
       </w:pPr>
-      <w:bookmarkStart w:id="6" w:name="_Toc525808151"/>
+      <w:bookmarkStart w:id="7" w:name="_Toc527996252"/>
       <w:r>
         <w:rPr>
           <w:rFonts w:ascii="Microsoft YaHei Light" w:eastAsia="Microsoft YaHei Light" w:hAnsi="Microsoft YaHei Light" w:cstheme="majorBidi" w:hint="eastAsia"/>
@@ -2970,7 +2898,7 @@
         </w:rPr>
         <w:t>配置</w:t>
       </w:r>
-      <w:bookmarkEnd w:id="6"/>
+      <w:bookmarkEnd w:id="7"/>
     </w:p>
     <w:p>
       <w:pPr>
@@ -3126,7 +3054,7 @@
           <w:szCs w:val="28"/>
         </w:rPr>
       </w:pPr>
-      <w:bookmarkStart w:id="7" w:name="_Toc525808152"/>
+      <w:bookmarkStart w:id="8" w:name="_Toc527996253"/>
       <w:r>
         <w:rPr>
           <w:rFonts w:ascii="Microsoft YaHei Light" w:eastAsia="Microsoft YaHei Light" w:hAnsi="Microsoft YaHei Light" w:cstheme="majorBidi" w:hint="eastAsia"/>
@@ -3140,7 +3068,7 @@
         </w:rPr>
         <w:t>练习</w:t>
       </w:r>
-      <w:bookmarkEnd w:id="7"/>
+      <w:bookmarkEnd w:id="8"/>
     </w:p>
     <w:p>
       <w:pPr>
@@ -3384,8 +3312,8 @@
         </w:rPr>
       </w:pPr>
     </w:p>
-    <w:bookmarkStart w:id="8" w:name="_Toc525808153" w:displacedByCustomXml="next"/>
-    <w:bookmarkStart w:id="9" w:name="_Toc441732462" w:displacedByCustomXml="next"/>
+    <w:bookmarkStart w:id="9" w:name="_Toc527996254" w:displacedByCustomXml="next"/>
+    <w:bookmarkStart w:id="10" w:name="_Toc441732462" w:displacedByCustomXml="next"/>
     <w:sdt>
       <w:sdtPr>
         <w:rPr>
@@ -3464,8 +3392,8 @@
         </w:p>
       </w:sdtContent>
     </w:sdt>
-    <w:bookmarkEnd w:id="8" w:displacedByCustomXml="prev"/>
     <w:bookmarkEnd w:id="9" w:displacedByCustomXml="prev"/>
+    <w:bookmarkEnd w:id="10" w:displacedByCustomXml="prev"/>
     <w:p>
       <w:pPr>
         <w:spacing w:before="80" w:after="80"/>
@@ -3489,7 +3417,7 @@
           <w:lang w:eastAsia="zh-CN"/>
         </w:rPr>
       </w:pPr>
-      <w:bookmarkStart w:id="10" w:name="_Toc525808154"/>
+      <w:bookmarkStart w:id="11" w:name="_Toc527996255"/>
       <w:r>
         <w:rPr>
           <w:rFonts w:ascii="Microsoft YaHei Light" w:eastAsia="Microsoft YaHei Light" w:hAnsi="Microsoft YaHei Light" w:cs="Arial" w:hint="eastAsia"/>
@@ -3517,7 +3445,7 @@
         </w:rPr>
         <w:t>浏览学习路径和模块</w:t>
       </w:r>
-      <w:bookmarkEnd w:id="10"/>
+      <w:bookmarkEnd w:id="11"/>
     </w:p>
     <w:p>
       <w:pPr>
@@ -3526,7 +3454,7 @@
           <w:lang w:eastAsia="zh-CN"/>
         </w:rPr>
       </w:pPr>
-      <w:bookmarkStart w:id="11" w:name="_Toc525807125"/>
+      <w:bookmarkStart w:id="12" w:name="_Toc525807125"/>
       <w:r>
         <w:rPr>
           <w:rFonts w:ascii="Microsoft YaHei Light" w:eastAsia="Microsoft YaHei Light" w:hAnsi="Microsoft YaHei Light" w:hint="eastAsia"/>
@@ -3548,7 +3476,7 @@
         </w:rPr>
         <w:t>的组织结构。</w:t>
       </w:r>
-      <w:bookmarkEnd w:id="11"/>
+      <w:bookmarkEnd w:id="12"/>
     </w:p>
     <w:p>
       <w:pPr>
@@ -3696,7 +3624,21 @@
           <w:rFonts w:ascii="Microsoft YaHei Light" w:eastAsia="Microsoft YaHei Light" w:hAnsi="Microsoft YaHei Light" w:hint="eastAsia"/>
           <w:lang w:eastAsia="zh-CN"/>
         </w:rPr>
-        <w:t>点击“Azure容器简介”</w:t>
+        <w:t>点击“Azure</w:t>
+      </w:r>
+      <w:r>
+        <w:rPr>
+          <w:rFonts w:ascii="Microsoft YaHei Light" w:eastAsia="Microsoft YaHei Light" w:hAnsi="Microsoft YaHei Light" w:hint="eastAsia"/>
+          <w:lang w:eastAsia="zh-CN"/>
+        </w:rPr>
+        <w:t>虚拟机简介</w:t>
+      </w:r>
+      <w:r>
+        <w:rPr>
+          <w:rFonts w:ascii="Microsoft YaHei Light" w:eastAsia="Microsoft YaHei Light" w:hAnsi="Microsoft YaHei Light" w:hint="eastAsia"/>
+          <w:lang w:eastAsia="zh-CN"/>
+        </w:rPr>
+        <w:t>”</w:t>
       </w:r>
       <w:r>
         <w:rPr>
@@ -3717,7 +3659,21 @@
           <w:rFonts w:ascii="Microsoft YaHei Light" w:eastAsia="Microsoft YaHei Light" w:hAnsi="Microsoft YaHei Light" w:hint="eastAsia"/>
           <w:lang w:eastAsia="zh-CN"/>
         </w:rPr>
-        <w:t>，并快速浏览其下的7个单</w:t>
+        <w:t>，并快速浏览其下的</w:t>
+      </w:r>
+      <w:r>
+        <w:rPr>
+          <w:rFonts w:ascii="Microsoft YaHei Light" w:eastAsia="Microsoft YaHei Light" w:hAnsi="Microsoft YaHei Light"/>
+          <w:lang w:eastAsia="zh-CN"/>
+        </w:rPr>
+        <w:t>8</w:t>
+      </w:r>
+      <w:r>
+        <w:rPr>
+          <w:rFonts w:ascii="Microsoft YaHei Light" w:eastAsia="Microsoft YaHei Light" w:hAnsi="Microsoft YaHei Light" w:hint="eastAsia"/>
+          <w:lang w:eastAsia="zh-CN"/>
+        </w:rPr>
+        <w:t>个单</w:t>
       </w:r>
       <w:r>
         <w:rPr>
@@ -3850,9 +3806,9 @@
           <w:lang w:eastAsia="zh-CN"/>
         </w:rPr>
       </w:pPr>
-      <w:bookmarkStart w:id="12" w:name="_Toc430248758"/>
-      <w:bookmarkStart w:id="13" w:name="_Toc441732463"/>
-      <w:bookmarkStart w:id="14" w:name="_Toc525808155"/>
+      <w:bookmarkStart w:id="13" w:name="_Toc430248758"/>
+      <w:bookmarkStart w:id="14" w:name="_Toc441732463"/>
+      <w:bookmarkStart w:id="15" w:name="_Toc527996256"/>
       <w:r>
         <w:rPr>
           <w:rFonts w:ascii="Microsoft YaHei Light" w:eastAsia="Microsoft YaHei Light" w:hAnsi="Microsoft YaHei Light" w:cs="Arial" w:hint="eastAsia"/>
@@ -3871,8 +3827,8 @@
         </w:rPr>
         <w:t xml:space="preserve">2 – </w:t>
       </w:r>
-      <w:bookmarkEnd w:id="12"/>
       <w:bookmarkEnd w:id="13"/>
+      <w:bookmarkEnd w:id="14"/>
       <w:r>
         <w:rPr>
           <w:rFonts w:ascii="Microsoft YaHei Light" w:eastAsia="Microsoft YaHei Light" w:hAnsi="Microsoft YaHei Light" w:cs="Arial" w:hint="eastAsia"/>
@@ -3891,7 +3847,7 @@
         </w:rPr>
         <w:t>“部署网站”的学习路径</w:t>
       </w:r>
-      <w:bookmarkEnd w:id="14"/>
+      <w:bookmarkEnd w:id="15"/>
     </w:p>
     <w:p>
       <w:pPr>
@@ -4232,8 +4188,8 @@
           <w:lang w:eastAsia="zh-CN"/>
         </w:rPr>
       </w:pPr>
-      <w:bookmarkStart w:id="15" w:name="_Toc441732467"/>
-      <w:bookmarkStart w:id="16" w:name="_Toc525808156"/>
+      <w:bookmarkStart w:id="16" w:name="_Toc441732467"/>
+      <w:bookmarkStart w:id="17" w:name="_Toc527996257"/>
       <w:r>
         <w:rPr>
           <w:rFonts w:ascii="Microsoft YaHei Light" w:eastAsia="Microsoft YaHei Light" w:hAnsi="Microsoft YaHei Light" w:cstheme="majorBidi" w:hint="eastAsia"/>
@@ -4258,7 +4214,7 @@
         </w:rPr>
         <w:t xml:space="preserve">2: </w:t>
       </w:r>
-      <w:bookmarkEnd w:id="15"/>
+      <w:bookmarkEnd w:id="16"/>
       <w:r>
         <w:rPr>
           <w:rFonts w:ascii="Microsoft YaHei Light" w:eastAsia="Microsoft YaHei Light" w:hAnsi="Microsoft YaHei Light" w:cstheme="majorBidi" w:hint="eastAsia"/>
@@ -4307,7 +4263,7 @@
         </w:rPr>
         <w:t>Web应用</w:t>
       </w:r>
-      <w:bookmarkEnd w:id="16"/>
+      <w:bookmarkEnd w:id="17"/>
     </w:p>
     <w:p>
       <w:pPr>
@@ -4542,7 +4498,7 @@
           <w:lang w:eastAsia="zh-CN"/>
         </w:rPr>
       </w:pPr>
-      <w:bookmarkStart w:id="17" w:name="_Toc525808157"/>
+      <w:bookmarkStart w:id="18" w:name="_Toc527996258"/>
       <w:r>
         <w:rPr>
           <w:rFonts w:ascii="Microsoft YaHei Light" w:eastAsia="Microsoft YaHei Light" w:hAnsi="Microsoft YaHei Light" w:cs="Arial" w:hint="eastAsia"/>
@@ -4588,25 +4544,7 @@
         </w:rPr>
         <w:t>以激活沙盒</w:t>
       </w:r>
-      <w:bookmarkEnd w:id="17"/>
-      <w:r>
-        <w:rPr>
-          <w:rFonts w:ascii="Microsoft YaHei Light" w:eastAsia="Microsoft YaHei Light" w:hAnsi="Microsoft YaHei Light" w:cs="Arial"/>
-          <w:b/>
-          <w:szCs w:val="20"/>
-          <w:lang w:eastAsia="zh-CN"/>
-        </w:rPr>
-        <w:t xml:space="preserve"> </w:t>
-      </w:r>
-      <w:r>
-        <w:rPr>
-          <w:rFonts w:ascii="Microsoft YaHei Light" w:eastAsia="Microsoft YaHei Light" w:hAnsi="Microsoft YaHei Light" w:cs="Arial"/>
-          <w:b/>
-          <w:szCs w:val="20"/>
-          <w:lang w:eastAsia="zh-CN"/>
-        </w:rPr>
-        <w:t xml:space="preserve"> </w:t>
-      </w:r>
+      <w:bookmarkEnd w:id="18"/>
     </w:p>
     <w:p>
       <w:pPr>
@@ -4871,12 +4809,27 @@
           <w:color w:val="000000" w:themeColor="text1"/>
           <w:lang w:val="en-NZ" w:eastAsia="zh-CN" w:bidi="ar-SA"/>
         </w:rPr>
-        <w:t>如果您是第一次激活沙盒，您还需要创建个人资料。填写用户名和名称，然后按“注册”按钮。</w:t>
+        <w:t>如果您是第一次激活沙盒，您还需要创建个人资料。填写用户名和</w:t>
+      </w:r>
+      <w:r>
+        <w:rPr>
+          <w:rFonts w:ascii="Microsoft YaHei Light" w:eastAsia="Microsoft YaHei Light" w:hAnsi="Microsoft YaHei Light" w:hint="eastAsia"/>
+          <w:color w:val="000000" w:themeColor="text1"/>
+          <w:lang w:val="en-NZ" w:eastAsia="zh-CN" w:bidi="ar-SA"/>
+        </w:rPr>
+        <w:t>显示</w:t>
+      </w:r>
+      <w:r>
+        <w:rPr>
+          <w:rFonts w:ascii="Microsoft YaHei Light" w:eastAsia="Microsoft YaHei Light" w:hAnsi="Microsoft YaHei Light" w:hint="eastAsia"/>
+          <w:color w:val="000000" w:themeColor="text1"/>
+          <w:lang w:val="en-NZ" w:eastAsia="zh-CN" w:bidi="ar-SA"/>
+        </w:rPr>
+        <w:t>名称，然后按“注册”按钮。</w:t>
       </w:r>
     </w:p>
     <w:p>
       <w:pPr>
-        <w:ind w:left="360"/>
         <w:contextualSpacing/>
         <w:jc w:val="center"/>
         <w:rPr>
@@ -4893,7 +4846,7 @@
           <w:lang w:val="en-NZ" w:eastAsia="zh-CN" w:bidi="ar-SA"/>
         </w:rPr>
         <w:drawing>
-          <wp:inline distT="0" distB="0" distL="0" distR="0" wp14:anchorId="197C1D32" wp14:editId="4C298593">
+          <wp:inline distT="0" distB="0" distL="0" distR="0" wp14:anchorId="06F3CAEB" wp14:editId="51BC596F">
             <wp:extent cx="3912747" cy="3674471"/>
             <wp:effectExtent l="0" t="0" r="0" b="2540"/>
             <wp:docPr id="7" name="Picture 7"/>
@@ -4961,6 +4914,186 @@
           <w:color w:val="000000" w:themeColor="text1"/>
           <w:lang w:val="en-NZ" w:eastAsia="zh-CN" w:bidi="ar-SA"/>
         </w:rPr>
+        <w:t>点击“接受邀请“按钮。</w:t>
+      </w:r>
+    </w:p>
+    <w:p>
+      <w:pPr>
+        <w:ind w:left="360"/>
+        <w:contextualSpacing/>
+        <w:jc w:val="center"/>
+        <w:rPr>
+          <w:rFonts w:ascii="Microsoft YaHei Light" w:eastAsia="Microsoft YaHei Light" w:hAnsi="Microsoft YaHei Light"/>
+          <w:color w:val="000000" w:themeColor="text1"/>
+          <w:lang w:val="en-NZ" w:eastAsia="zh-CN" w:bidi="ar-SA"/>
+        </w:rPr>
+      </w:pPr>
+      <w:r>
+        <w:rPr>
+          <w:rFonts w:ascii="Microsoft YaHei Light" w:eastAsia="Microsoft YaHei Light" w:hAnsi="Microsoft YaHei Light"/>
+          <w:noProof/>
+          <w:color w:val="000000" w:themeColor="text1"/>
+          <w:lang w:val="en-NZ" w:eastAsia="zh-CN" w:bidi="ar-SA"/>
+        </w:rPr>
+        <w:drawing>
+          <wp:inline distT="0" distB="0" distL="0" distR="0" wp14:anchorId="2BF13512" wp14:editId="769A93DC">
+            <wp:extent cx="5939790" cy="833755"/>
+            <wp:effectExtent l="0" t="0" r="3810" b="4445"/>
+            <wp:docPr id="15" name="Picture 15"/>
+            <wp:cNvGraphicFramePr>
+              <a:graphicFrameLocks xmlns:a="http://schemas.openxmlformats.org/drawingml/2006/main" noChangeAspect="1"/>
+            </wp:cNvGraphicFramePr>
+            <a:graphic xmlns:a="http://schemas.openxmlformats.org/drawingml/2006/main">
+              <a:graphicData uri="http://schemas.openxmlformats.org/drawingml/2006/picture">
+                <pic:pic xmlns:pic="http://schemas.openxmlformats.org/drawingml/2006/picture">
+                  <pic:nvPicPr>
+                    <pic:cNvPr id="0" name="Picture 3"/>
+                    <pic:cNvPicPr>
+                      <a:picLocks noChangeAspect="1" noChangeArrowheads="1"/>
+                    </pic:cNvPicPr>
+                  </pic:nvPicPr>
+                  <pic:blipFill>
+                    <a:blip r:embed="rId18">
+                      <a:extLst>
+                        <a:ext uri="{28A0092B-C50C-407E-A947-70E740481C1C}">
+                          <a14:useLocalDpi xmlns:a14="http://schemas.microsoft.com/office/drawing/2010/main" val="0"/>
+                        </a:ext>
+                      </a:extLst>
+                    </a:blip>
+                    <a:srcRect/>
+                    <a:stretch>
+                      <a:fillRect/>
+                    </a:stretch>
+                  </pic:blipFill>
+                  <pic:spPr bwMode="auto">
+                    <a:xfrm>
+                      <a:off x="0" y="0"/>
+                      <a:ext cx="5939790" cy="833755"/>
+                    </a:xfrm>
+                    <a:prstGeom prst="rect">
+                      <a:avLst/>
+                    </a:prstGeom>
+                    <a:noFill/>
+                    <a:ln>
+                      <a:noFill/>
+                    </a:ln>
+                  </pic:spPr>
+                </pic:pic>
+              </a:graphicData>
+            </a:graphic>
+          </wp:inline>
+        </w:drawing>
+      </w:r>
+    </w:p>
+    <w:p>
+      <w:pPr>
+        <w:numPr>
+          <w:ilvl w:val="0"/>
+          <w:numId w:val="1"/>
+        </w:numPr>
+        <w:contextualSpacing/>
+        <w:rPr>
+          <w:rFonts w:ascii="Microsoft YaHei Light" w:eastAsia="Microsoft YaHei Light" w:hAnsi="Microsoft YaHei Light"/>
+          <w:color w:val="000000" w:themeColor="text1"/>
+          <w:lang w:val="en-NZ" w:eastAsia="zh-CN" w:bidi="ar-SA"/>
+        </w:rPr>
+      </w:pPr>
+      <w:r>
+        <w:rPr>
+          <w:rFonts w:ascii="Microsoft YaHei Light" w:eastAsia="Microsoft YaHei Light" w:hAnsi="Microsoft YaHei Light" w:hint="eastAsia"/>
+          <w:color w:val="000000" w:themeColor="text1"/>
+          <w:lang w:val="en-NZ" w:eastAsia="zh-CN" w:bidi="ar-SA"/>
+        </w:rPr>
+        <w:t>在“审查许可“页，点击”接受“按钮。</w:t>
+      </w:r>
+    </w:p>
+    <w:p>
+      <w:pPr>
+        <w:contextualSpacing/>
+        <w:jc w:val="center"/>
+        <w:rPr>
+          <w:rFonts w:ascii="Microsoft YaHei Light" w:eastAsia="Microsoft YaHei Light" w:hAnsi="Microsoft YaHei Light"/>
+          <w:color w:val="000000" w:themeColor="text1"/>
+          <w:lang w:val="en-NZ" w:eastAsia="zh-CN" w:bidi="ar-SA"/>
+        </w:rPr>
+      </w:pPr>
+      <w:r>
+        <w:rPr>
+          <w:rFonts w:ascii="Microsoft YaHei Light" w:eastAsia="Microsoft YaHei Light" w:hAnsi="Microsoft YaHei Light"/>
+          <w:noProof/>
+          <w:color w:val="000000" w:themeColor="text1"/>
+          <w:lang w:val="en-NZ" w:eastAsia="zh-CN" w:bidi="ar-SA"/>
+        </w:rPr>
+        <w:lastRenderedPageBreak/>
+        <w:drawing>
+          <wp:inline distT="0" distB="0" distL="0" distR="0" wp14:anchorId="48FCEE4D" wp14:editId="7C50C2A5">
+            <wp:extent cx="3606394" cy="4417744"/>
+            <wp:effectExtent l="0" t="0" r="0" b="1905"/>
+            <wp:docPr id="14" name="Picture 14"/>
+            <wp:cNvGraphicFramePr>
+              <a:graphicFrameLocks xmlns:a="http://schemas.openxmlformats.org/drawingml/2006/main" noChangeAspect="1"/>
+            </wp:cNvGraphicFramePr>
+            <a:graphic xmlns:a="http://schemas.openxmlformats.org/drawingml/2006/main">
+              <a:graphicData uri="http://schemas.openxmlformats.org/drawingml/2006/picture">
+                <pic:pic xmlns:pic="http://schemas.openxmlformats.org/drawingml/2006/picture">
+                  <pic:nvPicPr>
+                    <pic:cNvPr id="0" name="Picture 2"/>
+                    <pic:cNvPicPr>
+                      <a:picLocks noChangeAspect="1" noChangeArrowheads="1"/>
+                    </pic:cNvPicPr>
+                  </pic:nvPicPr>
+                  <pic:blipFill>
+                    <a:blip r:embed="rId19">
+                      <a:extLst>
+                        <a:ext uri="{28A0092B-C50C-407E-A947-70E740481C1C}">
+                          <a14:useLocalDpi xmlns:a14="http://schemas.microsoft.com/office/drawing/2010/main" val="0"/>
+                        </a:ext>
+                      </a:extLst>
+                    </a:blip>
+                    <a:srcRect/>
+                    <a:stretch>
+                      <a:fillRect/>
+                    </a:stretch>
+                  </pic:blipFill>
+                  <pic:spPr bwMode="auto">
+                    <a:xfrm>
+                      <a:off x="0" y="0"/>
+                      <a:ext cx="3607552" cy="4419163"/>
+                    </a:xfrm>
+                    <a:prstGeom prst="rect">
+                      <a:avLst/>
+                    </a:prstGeom>
+                    <a:noFill/>
+                    <a:ln>
+                      <a:noFill/>
+                    </a:ln>
+                  </pic:spPr>
+                </pic:pic>
+              </a:graphicData>
+            </a:graphic>
+          </wp:inline>
+        </w:drawing>
+      </w:r>
+    </w:p>
+    <w:p>
+      <w:pPr>
+        <w:numPr>
+          <w:ilvl w:val="0"/>
+          <w:numId w:val="1"/>
+        </w:numPr>
+        <w:contextualSpacing/>
+        <w:rPr>
+          <w:rFonts w:ascii="Microsoft YaHei Light" w:eastAsia="Microsoft YaHei Light" w:hAnsi="Microsoft YaHei Light"/>
+          <w:color w:val="000000" w:themeColor="text1"/>
+          <w:lang w:val="en-NZ" w:eastAsia="zh-CN" w:bidi="ar-SA"/>
+        </w:rPr>
+      </w:pPr>
+      <w:r>
+        <w:rPr>
+          <w:rFonts w:ascii="Microsoft YaHei Light" w:eastAsia="Microsoft YaHei Light" w:hAnsi="Microsoft YaHei Light" w:hint="eastAsia"/>
+          <w:color w:val="000000" w:themeColor="text1"/>
+          <w:lang w:val="en-NZ" w:eastAsia="zh-CN" w:bidi="ar-SA"/>
+        </w:rPr>
         <w:t>注册完成</w:t>
       </w:r>
       <w:r>
@@ -5038,7 +5171,7 @@
                     </pic:cNvPicPr>
                   </pic:nvPicPr>
                   <pic:blipFill>
-                    <a:blip r:embed="rId18">
+                    <a:blip r:embed="rId20">
                       <a:extLst>
                         <a:ext uri="{28A0092B-C50C-407E-A947-70E740481C1C}">
                           <a14:useLocalDpi xmlns:a14="http://schemas.microsoft.com/office/drawing/2010/main" val="0"/>
@@ -5092,7 +5225,7 @@
           <w:lang w:eastAsia="zh-CN"/>
         </w:rPr>
       </w:pPr>
-      <w:bookmarkStart w:id="18" w:name="_Toc525808158"/>
+      <w:bookmarkStart w:id="19" w:name="_Toc527996259"/>
       <w:r>
         <w:rPr>
           <w:rFonts w:ascii="Microsoft YaHei Light" w:eastAsia="Microsoft YaHei Light" w:hAnsi="Microsoft YaHei Light" w:cs="Arial" w:hint="eastAsia"/>
@@ -5109,7 +5242,7 @@
           <w:szCs w:val="20"/>
           <w:lang w:eastAsia="zh-CN"/>
         </w:rPr>
-        <w:t xml:space="preserve"> 2 – </w:t>
+        <w:t xml:space="preserve">2 – </w:t>
       </w:r>
       <w:r>
         <w:rPr>
@@ -5156,7 +5289,7 @@
         </w:rPr>
         <w:t>应用</w:t>
       </w:r>
-      <w:bookmarkEnd w:id="18"/>
+      <w:bookmarkEnd w:id="19"/>
     </w:p>
     <w:p>
       <w:pPr>
@@ -5362,7 +5495,6 @@
           <w:color w:val="000000" w:themeColor="text1"/>
           <w:lang w:val="en-NZ" w:eastAsia="zh-CN" w:bidi="ar-SA"/>
         </w:rPr>
-        <w:lastRenderedPageBreak/>
         <w:t>恭喜！</w:t>
       </w:r>
       <w:r>
@@ -5427,7 +5559,7 @@
           <w:lang w:eastAsia="zh-CN"/>
         </w:rPr>
       </w:pPr>
-      <w:bookmarkStart w:id="19" w:name="_Toc525808159"/>
+      <w:bookmarkStart w:id="20" w:name="_Toc527996260"/>
       <w:r>
         <w:rPr>
           <w:rFonts w:ascii="Microsoft YaHei Light" w:eastAsia="Microsoft YaHei Light" w:hAnsi="Microsoft YaHei Light" w:cstheme="majorBidi" w:hint="eastAsia"/>
@@ -5464,7 +5596,7 @@
         </w:rPr>
         <w:t>通过交互式网页部署Web应用</w:t>
       </w:r>
-      <w:bookmarkEnd w:id="19"/>
+      <w:bookmarkEnd w:id="20"/>
     </w:p>
     <w:p>
       <w:pPr>
@@ -5483,6 +5615,7 @@
           <w:rFonts w:ascii="Microsoft YaHei Light" w:eastAsia="Microsoft YaHei Light" w:hAnsi="Microsoft YaHei Light" w:hint="eastAsia"/>
           <w:lang w:eastAsia="zh-CN"/>
         </w:rPr>
+        <w:lastRenderedPageBreak/>
         <w:t>在这一练习中，我们将创建一个ASP</w:t>
       </w:r>
       <w:r>
@@ -5645,7 +5778,7 @@
         </w:rPr>
         <w:t>（</w:t>
       </w:r>
-      <w:hyperlink r:id="rId19" w:history="1">
+      <w:hyperlink r:id="rId21" w:history="1">
         <w:r>
           <w:rPr>
             <w:rStyle w:val="Hyperlink"/>
@@ -5729,7 +5862,7 @@
           <w:lang w:eastAsia="zh-CN"/>
         </w:rPr>
       </w:pPr>
-      <w:bookmarkStart w:id="20" w:name="_Toc525808160"/>
+      <w:bookmarkStart w:id="21" w:name="_Toc527996261"/>
       <w:r>
         <w:rPr>
           <w:rFonts w:ascii="Microsoft YaHei Light" w:eastAsia="Microsoft YaHei Light" w:hAnsi="Microsoft YaHei Light" w:cs="Arial" w:hint="eastAsia"/>
@@ -5775,7 +5908,7 @@
         </w:rPr>
         <w:t>项目</w:t>
       </w:r>
-      <w:bookmarkEnd w:id="20"/>
+      <w:bookmarkEnd w:id="21"/>
     </w:p>
     <w:p>
       <w:pPr>
@@ -5857,7 +5990,7 @@
         </w:rPr>
         <w:t>（</w:t>
       </w:r>
-      <w:hyperlink r:id="rId20" w:history="1">
+      <w:hyperlink r:id="rId22" w:history="1">
         <w:r>
           <w:rPr>
             <w:rStyle w:val="Hyperlink"/>
@@ -6160,7 +6293,7 @@
                     </pic:cNvPicPr>
                   </pic:nvPicPr>
                   <pic:blipFill>
-                    <a:blip r:embed="rId21">
+                    <a:blip r:embed="rId23">
                       <a:extLst>
                         <a:ext uri="{28A0092B-C50C-407E-A947-70E740481C1C}">
                           <a14:useLocalDpi xmlns:a14="http://schemas.microsoft.com/office/drawing/2010/main" val="0"/>
@@ -6323,7 +6456,7 @@
           <w:lang w:eastAsia="zh-CN"/>
         </w:rPr>
       </w:pPr>
-      <w:bookmarkStart w:id="21" w:name="_Toc525808161"/>
+      <w:bookmarkStart w:id="22" w:name="_Toc527996262"/>
       <w:r>
         <w:rPr>
           <w:rFonts w:ascii="Microsoft YaHei Light" w:eastAsia="Microsoft YaHei Light" w:hAnsi="Microsoft YaHei Light" w:cs="Arial" w:hint="eastAsia"/>
@@ -6351,7 +6484,7 @@
         </w:rPr>
         <w:t>部署Web应用</w:t>
       </w:r>
-      <w:bookmarkEnd w:id="21"/>
+      <w:bookmarkEnd w:id="22"/>
     </w:p>
     <w:p>
       <w:pPr>
@@ -6426,7 +6559,7 @@
         </w:rPr>
         <w:t>（</w:t>
       </w:r>
-      <w:hyperlink r:id="rId22" w:history="1">
+      <w:hyperlink r:id="rId24" w:history="1">
         <w:r>
           <w:rPr>
             <w:rStyle w:val="Hyperlink"/>
@@ -6543,14 +6676,39 @@
           <w:color w:val="FF0000"/>
           <w:lang w:eastAsia="zh-CN"/>
         </w:rPr>
-        <w:t>注意：1）请在</w:t>
-      </w:r>
-      <w:r>
-        <w:rPr>
-          <w:rFonts w:ascii="Microsoft YaHei Light" w:eastAsia="Microsoft YaHei Light" w:hAnsi="Microsoft YaHei Light"/>
+        <w:t>注意：</w:t>
+      </w:r>
+    </w:p>
+    <w:p>
+      <w:pPr>
+        <w:pStyle w:val="ppNumberList"/>
+        <w:numPr>
+          <w:ilvl w:val="0"/>
+          <w:numId w:val="22"/>
+        </w:numPr>
+        <w:rPr>
+          <w:rStyle w:val="Hyperlink"/>
+          <w:rFonts w:ascii="Consolas" w:hAnsi="Consolas" w:cstheme="minorBidi"/>
+          <w:sz w:val="21"/>
+          <w:szCs w:val="21"/>
+          <w:shd w:val="clear" w:color="auto" w:fill="F9F9F9"/>
+          <w:lang w:eastAsia="zh-CN"/>
+        </w:rPr>
+      </w:pPr>
+      <w:r>
+        <w:rPr>
+          <w:rFonts w:ascii="Microsoft YaHei Light" w:eastAsia="Microsoft YaHei Light" w:hAnsi="Microsoft YaHei Light" w:hint="eastAsia"/>
           <w:color w:val="FF0000"/>
           <w:lang w:eastAsia="zh-CN"/>
         </w:rPr>
+        <w:t>请在</w:t>
+      </w:r>
+      <w:r>
+        <w:rPr>
+          <w:rFonts w:ascii="Microsoft YaHei Light" w:eastAsia="Microsoft YaHei Light" w:hAnsi="Microsoft YaHei Light"/>
+          <w:color w:val="FF0000"/>
+          <w:lang w:eastAsia="zh-CN"/>
+        </w:rPr>
         <w:t>git remote add origin</w:t>
       </w:r>
       <w:r>
@@ -6559,16 +6717,355 @@
           <w:color w:val="FF0000"/>
           <w:lang w:eastAsia="zh-CN"/>
         </w:rPr>
-        <w:t>命令中替换您刚才创建的Web应用名称。2）由于我们没有使用部署槽位，我们在执行</w:t>
-      </w:r>
-      <w:r>
-        <w:rPr>
-          <w:rFonts w:ascii="Microsoft YaHei Light" w:eastAsia="Microsoft YaHei Light" w:hAnsi="Microsoft YaHei Light"/>
+        <w:t>命令中替换您刚才创建的Web应用名称</w:t>
+      </w:r>
+      <w:r>
+        <w:rPr>
+          <w:rFonts w:ascii="Microsoft YaHei Light" w:eastAsia="Microsoft YaHei Light" w:hAnsi="Microsoft YaHei Light" w:hint="eastAsia"/>
           <w:color w:val="FF0000"/>
           <w:lang w:eastAsia="zh-CN"/>
         </w:rPr>
+        <w:t>、以及部署用户名</w:t>
+      </w:r>
+      <w:r>
+        <w:rPr>
+          <w:rFonts w:ascii="Microsoft YaHei Light" w:eastAsia="Microsoft YaHei Light" w:hAnsi="Microsoft YaHei Light" w:hint="eastAsia"/>
+          <w:color w:val="FF0000"/>
+          <w:lang w:eastAsia="zh-CN"/>
+        </w:rPr>
+        <w:t>。</w:t>
+      </w:r>
+      <w:r>
+        <w:rPr>
+          <w:rFonts w:ascii="Microsoft YaHei Light" w:eastAsia="Microsoft YaHei Light" w:hAnsi="Microsoft YaHei Light" w:hint="eastAsia"/>
+          <w:color w:val="FF0000"/>
+          <w:lang w:eastAsia="zh-CN"/>
+        </w:rPr>
+        <w:t>实际的命令行应为</w:t>
+      </w:r>
+      <w:r>
+        <w:rPr>
+          <w:rFonts w:ascii="Consolas" w:hAnsi="Consolas"/>
+          <w:color w:val="000000"/>
+          <w:sz w:val="21"/>
+          <w:szCs w:val="21"/>
+          <w:shd w:val="clear" w:color="auto" w:fill="F9F9F9"/>
+          <w:lang w:eastAsia="zh-CN"/>
+        </w:rPr>
+        <w:t xml:space="preserve">git remote add origin </w:t>
+      </w:r>
+      <w:hyperlink r:id="rId25" w:history="1">
+        <w:r>
+          <w:rPr>
+            <w:rStyle w:val="Hyperlink"/>
+            <w:rFonts w:ascii="Consolas" w:hAnsi="Consolas" w:cstheme="minorBidi"/>
+            <w:sz w:val="21"/>
+            <w:szCs w:val="21"/>
+            <w:shd w:val="clear" w:color="auto" w:fill="F9F9F9"/>
+            <w:lang w:eastAsia="zh-CN"/>
+          </w:rPr>
+          <w:t>https://</w:t>
+        </w:r>
+        <w:r>
+          <w:rPr>
+            <w:rStyle w:val="Hyperlink"/>
+            <w:rFonts w:ascii="SimSun" w:eastAsia="SimSun" w:hAnsi="SimSun" w:cstheme="minorBidi"/>
+            <w:sz w:val="21"/>
+            <w:szCs w:val="21"/>
+            <w:shd w:val="clear" w:color="auto" w:fill="F9F9F9"/>
+            <w:lang w:eastAsia="zh-CN"/>
+          </w:rPr>
+          <w:t>[</w:t>
+        </w:r>
+        <w:r>
+          <w:rPr>
+            <w:rStyle w:val="Hyperlink"/>
+            <w:rFonts w:ascii="SimSun" w:eastAsia="SimSun" w:hAnsi="SimSun" w:cstheme="minorBidi" w:hint="eastAsia"/>
+            <w:sz w:val="21"/>
+            <w:szCs w:val="21"/>
+            <w:shd w:val="clear" w:color="auto" w:fill="F9F9F9"/>
+            <w:lang w:eastAsia="zh-CN"/>
+          </w:rPr>
+          <w:t>部署用户名</w:t>
+        </w:r>
+        <w:r>
+          <w:rPr>
+            <w:rStyle w:val="Hyperlink"/>
+            <w:rFonts w:ascii="SimSun" w:eastAsia="SimSun" w:hAnsi="SimSun" w:cstheme="minorBidi"/>
+            <w:sz w:val="21"/>
+            <w:szCs w:val="21"/>
+            <w:shd w:val="clear" w:color="auto" w:fill="F9F9F9"/>
+            <w:lang w:eastAsia="zh-CN"/>
+          </w:rPr>
+          <w:t>]</w:t>
+        </w:r>
+        <w:r>
+          <w:rPr>
+            <w:rStyle w:val="Hyperlink"/>
+            <w:rFonts w:ascii="Consolas" w:hAnsi="Consolas" w:cstheme="minorBidi"/>
+            <w:sz w:val="21"/>
+            <w:szCs w:val="21"/>
+            <w:shd w:val="clear" w:color="auto" w:fill="F9F9F9"/>
+            <w:lang w:eastAsia="zh-CN"/>
+          </w:rPr>
+          <w:t>@[Web</w:t>
+        </w:r>
+        <w:r>
+          <w:rPr>
+            <w:rStyle w:val="Hyperlink"/>
+            <w:rFonts w:ascii="Consolas" w:eastAsia="SimSun" w:hAnsi="Consolas" w:cstheme="minorBidi" w:hint="eastAsia"/>
+            <w:sz w:val="21"/>
+            <w:szCs w:val="21"/>
+            <w:shd w:val="clear" w:color="auto" w:fill="F9F9F9"/>
+            <w:lang w:eastAsia="zh-CN"/>
+          </w:rPr>
+          <w:t>应用名</w:t>
+        </w:r>
+        <w:r>
+          <w:rPr>
+            <w:rStyle w:val="Hyperlink"/>
+            <w:rFonts w:ascii="Consolas" w:hAnsi="Consolas" w:cstheme="minorBidi"/>
+            <w:sz w:val="21"/>
+            <w:szCs w:val="21"/>
+            <w:shd w:val="clear" w:color="auto" w:fill="F9F9F9"/>
+            <w:lang w:eastAsia="zh-CN"/>
+          </w:rPr>
+          <w:t>].scm.azurewebsites.net:443/[</w:t>
+        </w:r>
+        <w:r>
+          <w:rPr>
+            <w:rStyle w:val="Hyperlink"/>
+            <w:rFonts w:ascii="Consolas" w:eastAsia="SimSun" w:hAnsi="Consolas" w:cstheme="minorBidi" w:hint="eastAsia"/>
+            <w:sz w:val="21"/>
+            <w:szCs w:val="21"/>
+            <w:shd w:val="clear" w:color="auto" w:fill="F9F9F9"/>
+            <w:lang w:eastAsia="zh-CN"/>
+          </w:rPr>
+          <w:t>Web</w:t>
+        </w:r>
+        <w:r>
+          <w:rPr>
+            <w:rStyle w:val="Hyperlink"/>
+            <w:rFonts w:ascii="Consolas" w:eastAsia="SimSun" w:hAnsi="Consolas" w:cstheme="minorBidi" w:hint="eastAsia"/>
+            <w:sz w:val="21"/>
+            <w:szCs w:val="21"/>
+            <w:shd w:val="clear" w:color="auto" w:fill="F9F9F9"/>
+            <w:lang w:eastAsia="zh-CN"/>
+          </w:rPr>
+          <w:t>应用名</w:t>
+        </w:r>
+        <w:r>
+          <w:rPr>
+            <w:rStyle w:val="Hyperlink"/>
+            <w:rFonts w:ascii="Consolas" w:hAnsi="Consolas" w:cstheme="minorBidi"/>
+            <w:sz w:val="21"/>
+            <w:szCs w:val="21"/>
+            <w:shd w:val="clear" w:color="auto" w:fill="F9F9F9"/>
+            <w:lang w:eastAsia="zh-CN"/>
+          </w:rPr>
+          <w:t>].git</w:t>
+        </w:r>
+      </w:hyperlink>
+    </w:p>
+    <w:p>
+      <w:pPr>
+        <w:pStyle w:val="ppNumberList"/>
+        <w:numPr>
+          <w:ilvl w:val="0"/>
+          <w:numId w:val="22"/>
+        </w:numPr>
+        <w:rPr>
+          <w:rFonts w:ascii="Microsoft YaHei Light" w:eastAsia="Microsoft YaHei Light" w:hAnsi="Microsoft YaHei Light"/>
+          <w:color w:val="FF0000"/>
+          <w:lang w:eastAsia="zh-CN"/>
+        </w:rPr>
+      </w:pPr>
+      <w:r>
+        <w:rPr>
+          <w:rFonts w:ascii="Microsoft YaHei Light" w:eastAsia="Microsoft YaHei Light" w:hAnsi="Microsoft YaHei Light" w:hint="eastAsia"/>
+          <w:color w:val="FF0000"/>
+          <w:lang w:eastAsia="zh-CN"/>
+        </w:rPr>
+        <w:t>Azure门户</w:t>
+      </w:r>
+      <w:r>
+        <w:rPr>
+          <w:rFonts w:ascii="Microsoft YaHei Light" w:eastAsia="Microsoft YaHei Light" w:hAnsi="Microsoft YaHei Light" w:hint="eastAsia"/>
+          <w:color w:val="FF0000"/>
+          <w:lang w:eastAsia="zh-CN"/>
+        </w:rPr>
+        <w:t>最近有所</w:t>
+      </w:r>
+      <w:r>
+        <w:rPr>
+          <w:rFonts w:ascii="Microsoft YaHei Light" w:eastAsia="Microsoft YaHei Light" w:hAnsi="Microsoft YaHei Light" w:hint="eastAsia"/>
+          <w:color w:val="FF0000"/>
+          <w:lang w:eastAsia="zh-CN"/>
+        </w:rPr>
+        <w:t>变动</w:t>
+      </w:r>
+      <w:proofErr w:type="gramStart"/>
+      <w:r>
+        <w:rPr>
+          <w:rFonts w:ascii="Microsoft YaHei Light" w:eastAsia="Microsoft YaHei Light" w:hAnsi="Microsoft YaHei Light" w:hint="eastAsia"/>
+          <w:color w:val="FF0000"/>
+          <w:lang w:eastAsia="zh-CN"/>
+        </w:rPr>
+        <w:t>，“</w:t>
+      </w:r>
+      <w:proofErr w:type="gramEnd"/>
+      <w:r>
+        <w:rPr>
+          <w:rFonts w:ascii="Microsoft YaHei Light" w:eastAsia="Microsoft YaHei Light" w:hAnsi="Microsoft YaHei Light" w:hint="eastAsia"/>
+          <w:color w:val="FF0000"/>
+          <w:lang w:eastAsia="zh-CN"/>
+        </w:rPr>
+        <w:t>部署凭据”</w:t>
+      </w:r>
+      <w:r>
+        <w:rPr>
+          <w:rFonts w:ascii="Microsoft YaHei Light" w:eastAsia="Microsoft YaHei Light" w:hAnsi="Microsoft YaHei Light" w:hint="eastAsia"/>
+          <w:color w:val="FF0000"/>
+          <w:lang w:eastAsia="zh-CN"/>
+        </w:rPr>
+        <w:t>菜单项</w:t>
+      </w:r>
+      <w:r>
+        <w:rPr>
+          <w:rFonts w:ascii="Microsoft YaHei Light" w:eastAsia="Microsoft YaHei Light" w:hAnsi="Microsoft YaHei Light" w:hint="eastAsia"/>
+          <w:color w:val="FF0000"/>
+          <w:lang w:eastAsia="zh-CN"/>
+        </w:rPr>
+        <w:t>已移至“部署中心”</w:t>
+      </w:r>
+      <w:r>
+        <w:rPr>
+          <w:rFonts w:ascii="Microsoft YaHei Light" w:eastAsia="Microsoft YaHei Light" w:hAnsi="Microsoft YaHei Light" w:hint="eastAsia"/>
+          <w:color w:val="FF0000"/>
+          <w:lang w:eastAsia="zh-CN"/>
+        </w:rPr>
+        <w:t>菜单项</w:t>
+      </w:r>
+      <w:r>
+        <w:rPr>
+          <w:rFonts w:ascii="Microsoft YaHei Light" w:eastAsia="Microsoft YaHei Light" w:hAnsi="Microsoft YaHei Light" w:hint="eastAsia"/>
+          <w:color w:val="FF0000"/>
+          <w:lang w:eastAsia="zh-CN"/>
+        </w:rPr>
+        <w:t xml:space="preserve"> </w:t>
+      </w:r>
+      <w:r>
+        <w:rPr>
+          <w:rFonts w:ascii="Microsoft YaHei Light" w:eastAsia="Microsoft YaHei Light" w:hAnsi="Microsoft YaHei Light"/>
+          <w:color w:val="FF0000"/>
+          <w:lang w:eastAsia="zh-CN"/>
+        </w:rPr>
+        <w:sym w:font="Wingdings" w:char="F0E0"/>
+      </w:r>
+      <w:r>
+        <w:rPr>
+          <w:rFonts w:ascii="Microsoft YaHei Light" w:eastAsia="Microsoft YaHei Light" w:hAnsi="Microsoft YaHei Light"/>
+          <w:color w:val="FF0000"/>
+          <w:lang w:eastAsia="zh-CN"/>
+        </w:rPr>
+        <w:t xml:space="preserve"> </w:t>
+      </w:r>
+      <w:r>
+        <w:rPr>
+          <w:rFonts w:ascii="Microsoft YaHei Light" w:eastAsia="Microsoft YaHei Light" w:hAnsi="Microsoft YaHei Light" w:hint="eastAsia"/>
+          <w:color w:val="FF0000"/>
+          <w:lang w:eastAsia="zh-CN"/>
+        </w:rPr>
+        <w:t>“部署凭据”</w:t>
+      </w:r>
+      <w:r>
+        <w:rPr>
+          <w:rFonts w:ascii="Microsoft YaHei Light" w:eastAsia="Microsoft YaHei Light" w:hAnsi="Microsoft YaHei Light" w:hint="eastAsia"/>
+          <w:color w:val="FF0000"/>
+          <w:lang w:eastAsia="zh-CN"/>
+        </w:rPr>
+        <w:t>按钮</w:t>
+      </w:r>
+      <w:r>
+        <w:rPr>
+          <w:rFonts w:ascii="Microsoft YaHei Light" w:eastAsia="Microsoft YaHei Light" w:hAnsi="Microsoft YaHei Light" w:hint="eastAsia"/>
+          <w:color w:val="FF0000"/>
+          <w:lang w:eastAsia="zh-CN"/>
+        </w:rPr>
+        <w:t xml:space="preserve"> </w:t>
+      </w:r>
+      <w:r>
+        <w:rPr>
+          <w:rFonts w:ascii="Microsoft YaHei Light" w:eastAsia="Microsoft YaHei Light" w:hAnsi="Microsoft YaHei Light"/>
+          <w:color w:val="FF0000"/>
+          <w:lang w:eastAsia="zh-CN"/>
+        </w:rPr>
+        <w:sym w:font="Wingdings" w:char="F0E0"/>
+      </w:r>
+      <w:r>
+        <w:rPr>
+          <w:rFonts w:ascii="Microsoft YaHei Light" w:eastAsia="Microsoft YaHei Light" w:hAnsi="Microsoft YaHei Light"/>
+          <w:color w:val="FF0000"/>
+          <w:lang w:eastAsia="zh-CN"/>
+        </w:rPr>
+        <w:t xml:space="preserve"> </w:t>
+      </w:r>
+      <w:r>
+        <w:rPr>
+          <w:rFonts w:ascii="Microsoft YaHei Light" w:eastAsia="Microsoft YaHei Light" w:hAnsi="Microsoft YaHei Light" w:hint="eastAsia"/>
+          <w:color w:val="FF0000"/>
+          <w:lang w:eastAsia="zh-CN"/>
+        </w:rPr>
+        <w:t>“用户凭据”标签</w:t>
+      </w:r>
+      <w:r>
+        <w:rPr>
+          <w:rFonts w:ascii="Microsoft YaHei Light" w:eastAsia="Microsoft YaHei Light" w:hAnsi="Microsoft YaHei Light" w:hint="eastAsia"/>
+          <w:color w:val="FF0000"/>
+          <w:lang w:eastAsia="zh-CN"/>
+        </w:rPr>
+        <w:t>。</w:t>
+      </w:r>
+    </w:p>
+    <w:p>
+      <w:pPr>
+        <w:pStyle w:val="ppNumberList"/>
+        <w:numPr>
+          <w:ilvl w:val="0"/>
+          <w:numId w:val="0"/>
+        </w:numPr>
+        <w:ind w:left="677"/>
+        <w:rPr>
+          <w:rFonts w:ascii="Microsoft YaHei Light" w:eastAsia="Microsoft YaHei Light" w:hAnsi="Microsoft YaHei Light"/>
+          <w:color w:val="FF0000"/>
+          <w:lang w:eastAsia="zh-CN"/>
+        </w:rPr>
+      </w:pPr>
+      <w:r>
+        <w:rPr>
+          <w:rFonts w:ascii="Microsoft YaHei Light" w:eastAsia="Microsoft YaHei Light" w:hAnsi="Microsoft YaHei Light" w:hint="eastAsia"/>
+          <w:color w:val="FF0000"/>
+          <w:lang w:eastAsia="zh-CN"/>
+        </w:rPr>
+        <w:t>3</w:t>
+      </w:r>
+      <w:r>
+        <w:rPr>
+          <w:rFonts w:ascii="Microsoft YaHei Light" w:eastAsia="Microsoft YaHei Light" w:hAnsi="Microsoft YaHei Light" w:hint="eastAsia"/>
+          <w:color w:val="FF0000"/>
+          <w:lang w:eastAsia="zh-CN"/>
+        </w:rPr>
+        <w:t>）由于我们没有使用部署槽位，我们在执行</w:t>
+      </w:r>
+      <w:r>
+        <w:rPr>
+          <w:rFonts w:ascii="Microsoft YaHei Light" w:eastAsia="Microsoft YaHei Light" w:hAnsi="Microsoft YaHei Light"/>
+          <w:color w:val="FF0000"/>
+          <w:lang w:eastAsia="zh-CN"/>
+        </w:rPr>
         <w:t>git remote add origin</w:t>
       </w:r>
+      <w:proofErr w:type="gramStart"/>
       <w:r>
         <w:rPr>
           <w:rFonts w:ascii="Microsoft YaHei Light" w:eastAsia="Microsoft YaHei Light" w:hAnsi="Microsoft YaHei Light" w:hint="eastAsia"/>
@@ -6601,6 +7098,7 @@
         </w:rPr>
         <w:t>“</w:t>
       </w:r>
+      <w:proofErr w:type="gramEnd"/>
       <w:r>
         <w:rPr>
           <w:rFonts w:ascii="Microsoft YaHei Light" w:eastAsia="Microsoft YaHei Light" w:hAnsi="Microsoft YaHei Light" w:hint="eastAsia"/>
@@ -6670,7 +7168,7 @@
         </w:rPr>
         <w:t xml:space="preserve"> </w:t>
       </w:r>
-      <w:hyperlink r:id="rId23" w:history="1">
+      <w:hyperlink r:id="rId26" w:history="1">
         <w:r>
           <w:rPr>
             <w:rStyle w:val="Hyperlink"/>
@@ -6769,7 +7267,7 @@
                     </pic:cNvPicPr>
                   </pic:nvPicPr>
                   <pic:blipFill>
-                    <a:blip r:embed="rId24">
+                    <a:blip r:embed="rId27">
                       <a:extLst>
                         <a:ext uri="{28A0092B-C50C-407E-A947-70E740481C1C}">
                           <a14:useLocalDpi xmlns:a14="http://schemas.microsoft.com/office/drawing/2010/main" val="0"/>
@@ -6812,7 +7310,7 @@
           <w:lang w:eastAsia="zh-CN"/>
         </w:rPr>
       </w:pPr>
-      <w:bookmarkStart w:id="22" w:name="_Toc525808162"/>
+      <w:bookmarkStart w:id="23" w:name="_Toc527996263"/>
       <w:r>
         <w:rPr>
           <w:rFonts w:ascii="Microsoft YaHei Light" w:eastAsia="Microsoft YaHei Light" w:hAnsi="Microsoft YaHei Light" w:cs="Arial" w:hint="eastAsia"/>
@@ -6820,6 +7318,7 @@
           <w:szCs w:val="20"/>
           <w:lang w:eastAsia="zh-CN"/>
         </w:rPr>
+        <w:lastRenderedPageBreak/>
         <w:t>任务3（可选）</w:t>
       </w:r>
       <w:r>
@@ -6867,7 +7366,7 @@
         </w:rPr>
         <w:t>应用程序</w:t>
       </w:r>
-      <w:bookmarkEnd w:id="22"/>
+      <w:bookmarkEnd w:id="23"/>
     </w:p>
     <w:p>
       <w:pPr>
@@ -6928,7 +7427,6 @@
           <w:noProof/>
           <w:lang w:eastAsia="zh-CN"/>
         </w:rPr>
-        <w:lastRenderedPageBreak/>
         <w:drawing>
           <wp:inline distT="0" distB="0" distL="0" distR="0" wp14:anchorId="0C7EAA0C" wp14:editId="6A159D4D">
             <wp:extent cx="5939790" cy="3803650"/>
@@ -6947,7 +7445,7 @@
                     </pic:cNvPicPr>
                   </pic:nvPicPr>
                   <pic:blipFill>
-                    <a:blip r:embed="rId25">
+                    <a:blip r:embed="rId28">
                       <a:extLst>
                         <a:ext uri="{28A0092B-C50C-407E-A947-70E740481C1C}">
                           <a14:useLocalDpi xmlns:a14="http://schemas.microsoft.com/office/drawing/2010/main" val="0"/>
@@ -7096,7 +7594,7 @@
         </w:rPr>
         <w:t>（</w:t>
       </w:r>
-      <w:hyperlink r:id="rId26" w:history="1">
+      <w:hyperlink r:id="rId29" w:history="1">
         <w:r>
           <w:rPr>
             <w:rStyle w:val="Hyperlink"/>
@@ -7140,6 +7638,7 @@
           <w:noProof/>
           <w:lang w:eastAsia="zh-CN"/>
         </w:rPr>
+        <w:lastRenderedPageBreak/>
         <w:drawing>
           <wp:inline distT="0" distB="0" distL="0" distR="0" wp14:anchorId="4DD7E4A1" wp14:editId="4714A66A">
             <wp:extent cx="5938520" cy="2247265"/>
@@ -7158,7 +7657,7 @@
                     </pic:cNvPicPr>
                   </pic:nvPicPr>
                   <pic:blipFill>
-                    <a:blip r:embed="rId27">
+                    <a:blip r:embed="rId30">
                       <a:extLst>
                         <a:ext uri="{28A0092B-C50C-407E-A947-70E740481C1C}">
                           <a14:useLocalDpi xmlns:a14="http://schemas.microsoft.com/office/drawing/2010/main" val="0"/>
@@ -7274,7 +7773,6 @@
           <w:noProof/>
           <w:lang w:eastAsia="zh-CN"/>
         </w:rPr>
-        <w:lastRenderedPageBreak/>
         <w:drawing>
           <wp:inline distT="0" distB="0" distL="0" distR="0" wp14:anchorId="2A48A614" wp14:editId="1DF4468A">
             <wp:extent cx="5941695" cy="1045845"/>
@@ -7293,7 +7791,7 @@
                     </pic:cNvPicPr>
                   </pic:nvPicPr>
                   <pic:blipFill>
-                    <a:blip r:embed="rId28">
+                    <a:blip r:embed="rId31">
                       <a:extLst>
                         <a:ext uri="{28A0092B-C50C-407E-A947-70E740481C1C}">
                           <a14:useLocalDpi xmlns:a14="http://schemas.microsoft.com/office/drawing/2010/main" val="0"/>
@@ -7570,7 +8068,7 @@
                     </pic:cNvPicPr>
                   </pic:nvPicPr>
                   <pic:blipFill>
-                    <a:blip r:embed="rId29">
+                    <a:blip r:embed="rId32">
                       <a:extLst>
                         <a:ext uri="{28A0092B-C50C-407E-A947-70E740481C1C}">
                           <a14:useLocalDpi xmlns:a14="http://schemas.microsoft.com/office/drawing/2010/main" val="0"/>
@@ -7733,6 +8231,7 @@
           <w:shd w:val="clear" w:color="auto" w:fill="F9F9F9"/>
           <w:lang w:eastAsia="zh-CN"/>
         </w:rPr>
+        <w:lastRenderedPageBreak/>
         <w:t xml:space="preserve">&amp;copy; 2018 </w:t>
       </w:r>
       <w:r>
@@ -7906,7 +8405,6 @@
           <w:noProof/>
           <w:lang w:eastAsia="zh-CN"/>
         </w:rPr>
-        <w:lastRenderedPageBreak/>
         <w:drawing>
           <wp:inline distT="0" distB="0" distL="0" distR="0" wp14:anchorId="2BE0F901" wp14:editId="2A478DDD">
             <wp:extent cx="5939790" cy="5844540"/>
@@ -7925,7 +8423,7 @@
                     </pic:cNvPicPr>
                   </pic:nvPicPr>
                   <pic:blipFill>
-                    <a:blip r:embed="rId30">
+                    <a:blip r:embed="rId33">
                       <a:extLst>
                         <a:ext uri="{28A0092B-C50C-407E-A947-70E740481C1C}">
                           <a14:useLocalDpi xmlns:a14="http://schemas.microsoft.com/office/drawing/2010/main" val="0"/>
@@ -8102,6 +8600,7 @@
           <w:szCs w:val="21"/>
           <w:shd w:val="clear" w:color="auto" w:fill="F9F9F9"/>
         </w:rPr>
+        <w:lastRenderedPageBreak/>
         <w:t xml:space="preserve">git </w:t>
       </w:r>
       <w:proofErr w:type="gramStart"/>
@@ -8200,8 +8699,6 @@
         </w:rPr>
         <w:t>您</w:t>
       </w:r>
-      <w:bookmarkStart w:id="23" w:name="_GoBack"/>
-      <w:bookmarkEnd w:id="23"/>
       <w:r>
         <w:rPr>
           <w:rFonts w:ascii="Microsoft YaHei Light" w:eastAsia="Microsoft YaHei Light" w:hAnsi="Microsoft YaHei Light" w:hint="eastAsia"/>
@@ -8230,7 +8727,6 @@
           <w:rFonts w:ascii="Microsoft YaHei Light" w:eastAsia="Microsoft YaHei Light" w:hAnsi="Microsoft YaHei Light" w:hint="eastAsia"/>
           <w:lang w:eastAsia="zh-CN"/>
         </w:rPr>
-        <w:lastRenderedPageBreak/>
         <w:t>现在您可以通过URL</w:t>
       </w:r>
       <w:r>
@@ -8239,7 +8735,7 @@
         </w:rPr>
         <w:t xml:space="preserve"> </w:t>
       </w:r>
-      <w:hyperlink r:id="rId31" w:history="1">
+      <w:hyperlink r:id="rId34" w:history="1">
         <w:r>
           <w:rPr>
             <w:rStyle w:val="Hyperlink"/>
@@ -8459,7 +8955,7 @@
         </w:rPr>
       </w:pPr>
     </w:p>
-    <w:bookmarkStart w:id="24" w:name="_Toc525808163" w:displacedByCustomXml="next"/>
+    <w:bookmarkStart w:id="24" w:name="_Toc527996264" w:displacedByCustomXml="next"/>
     <w:sdt>
       <w:sdtPr>
         <w:rPr>
@@ -8574,7 +9070,7 @@
           <w:lang w:eastAsia="zh-CN"/>
         </w:rPr>
       </w:pPr>
-      <w:bookmarkStart w:id="25" w:name="_Toc525808164"/>
+      <w:bookmarkStart w:id="25" w:name="_Toc527996265"/>
       <w:r>
         <w:rPr>
           <w:rFonts w:ascii="Microsoft YaHei Light" w:eastAsia="Microsoft YaHei Light" w:hAnsi="Microsoft YaHei Light" w:cs="Arial" w:hint="eastAsia"/>
@@ -8754,6 +9250,7 @@
           <w:noProof/>
           <w:lang w:eastAsia="zh-CN"/>
         </w:rPr>
+        <w:lastRenderedPageBreak/>
         <w:drawing>
           <wp:inline distT="0" distB="0" distL="0" distR="0" wp14:anchorId="5160C93D" wp14:editId="4D5D1622">
             <wp:extent cx="2965143" cy="2820470"/>
@@ -8772,7 +9269,7 @@
                     </pic:cNvPicPr>
                   </pic:nvPicPr>
                   <pic:blipFill>
-                    <a:blip r:embed="rId32">
+                    <a:blip r:embed="rId35">
                       <a:extLst>
                         <a:ext uri="{28A0092B-C50C-407E-A947-70E740481C1C}">
                           <a14:useLocalDpi xmlns:a14="http://schemas.microsoft.com/office/drawing/2010/main" val="0"/>
@@ -8858,7 +9355,6 @@
           <w:noProof/>
           <w:lang w:eastAsia="zh-CN"/>
         </w:rPr>
-        <w:lastRenderedPageBreak/>
         <w:drawing>
           <wp:inline distT="0" distB="0" distL="0" distR="0" wp14:anchorId="4890BBFB" wp14:editId="245FFDC3">
             <wp:extent cx="3779217" cy="3208835"/>
@@ -8877,7 +9373,7 @@
                     </pic:cNvPicPr>
                   </pic:nvPicPr>
                   <pic:blipFill>
-                    <a:blip r:embed="rId33">
+                    <a:blip r:embed="rId36">
                       <a:extLst>
                         <a:ext uri="{28A0092B-C50C-407E-A947-70E740481C1C}">
                           <a14:useLocalDpi xmlns:a14="http://schemas.microsoft.com/office/drawing/2010/main" val="0"/>
@@ -8940,10 +9436,24 @@
       </w:r>
       <w:r>
         <w:rPr>
-          <w:rFonts w:ascii="Microsoft YaHei Light" w:eastAsia="Microsoft YaHei Light" w:hAnsi="Microsoft YaHei Light" w:hint="eastAsia"/>
-          <w:lang w:eastAsia="zh-CN"/>
-        </w:rPr>
-        <w:t>用户名</w:t>
+          <w:rFonts w:ascii="Microsoft YaHei Light" w:eastAsia="Microsoft YaHei Light" w:hAnsi="Microsoft YaHei Light"/>
+          <w:lang w:eastAsia="zh-CN"/>
+        </w:rPr>
+        <w:t>[</w:t>
+      </w:r>
+      <w:r>
+        <w:rPr>
+          <w:rFonts w:ascii="Microsoft YaHei Light" w:eastAsia="Microsoft YaHei Light" w:hAnsi="Microsoft YaHei Light" w:hint="eastAsia"/>
+          <w:lang w:eastAsia="zh-CN"/>
+        </w:rPr>
+        <w:t>您的用户名</w:t>
+      </w:r>
+      <w:r>
+        <w:rPr>
+          <w:rFonts w:ascii="Microsoft YaHei Light" w:eastAsia="Microsoft YaHei Light" w:hAnsi="Microsoft YaHei Light"/>
+          <w:lang w:eastAsia="zh-CN"/>
+        </w:rPr>
+        <w:t>]</w:t>
       </w:r>
       <w:r>
         <w:rPr>
@@ -9026,8 +9536,9 @@
           <w:noProof/>
           <w:lang w:eastAsia="zh-CN"/>
         </w:rPr>
+        <w:lastRenderedPageBreak/>
         <w:drawing>
-          <wp:inline distT="0" distB="0" distL="0" distR="0" wp14:anchorId="51A12563" wp14:editId="045BE0DA">
+          <wp:inline distT="0" distB="0" distL="0" distR="0" wp14:anchorId="6CBF70AE" wp14:editId="0752AD17">
             <wp:extent cx="2330524" cy="1498132"/>
             <wp:effectExtent l="0" t="0" r="0" b="6985"/>
             <wp:docPr id="12" name="Picture 12"/>
@@ -9044,7 +9555,7 @@
                     </pic:cNvPicPr>
                   </pic:nvPicPr>
                   <pic:blipFill>
-                    <a:blip r:embed="rId34">
+                    <a:blip r:embed="rId37">
                       <a:extLst>
                         <a:ext uri="{28A0092B-C50C-407E-A947-70E740481C1C}">
                           <a14:useLocalDpi xmlns:a14="http://schemas.microsoft.com/office/drawing/2010/main" val="0"/>
@@ -9078,13 +9589,12 @@
     </w:p>
     <w:p>
       <w:pPr>
-        <w:pStyle w:val="ppBodyText"/>
-        <w:numPr>
-          <w:ilvl w:val="0"/>
-          <w:numId w:val="0"/>
-        </w:numPr>
+        <w:tabs>
+          <w:tab w:val="left" w:pos="1440"/>
+        </w:tabs>
         <w:jc w:val="center"/>
         <w:rPr>
+          <w:rFonts w:ascii="Microsoft YaHei Light" w:eastAsia="Microsoft YaHei Light" w:hAnsi="Microsoft YaHei Light"/>
           <w:lang w:eastAsia="zh-CN"/>
         </w:rPr>
       </w:pPr>
@@ -9094,7 +9604,7 @@
           <w:lang w:eastAsia="zh-CN"/>
         </w:rPr>
         <w:drawing>
-          <wp:inline distT="0" distB="0" distL="0" distR="0" wp14:anchorId="48F1566F" wp14:editId="44253C0B">
+          <wp:inline distT="0" distB="0" distL="0" distR="0" wp14:anchorId="2E98D4C2" wp14:editId="3826E47A">
             <wp:extent cx="5934075" cy="2524125"/>
             <wp:effectExtent l="0" t="0" r="9525" b="9525"/>
             <wp:docPr id="13" name="Picture 13"/>
@@ -9111,7 +9621,7 @@
                     </pic:cNvPicPr>
                   </pic:nvPicPr>
                   <pic:blipFill>
-                    <a:blip r:embed="rId35">
+                    <a:blip r:embed="rId38">
                       <a:extLst>
                         <a:ext uri="{28A0092B-C50C-407E-A947-70E740481C1C}">
                           <a14:useLocalDpi xmlns:a14="http://schemas.microsoft.com/office/drawing/2010/main" val="0"/>
@@ -9143,13 +9653,115 @@
         </w:drawing>
       </w:r>
     </w:p>
+    <w:p>
+      <w:pPr>
+        <w:numPr>
+          <w:ilvl w:val="1"/>
+          <w:numId w:val="11"/>
+        </w:numPr>
+        <w:tabs>
+          <w:tab w:val="left" w:pos="1440"/>
+        </w:tabs>
+        <w:ind w:left="754" w:hanging="357"/>
+        <w:rPr>
+          <w:rFonts w:ascii="Microsoft YaHei Light" w:eastAsia="Microsoft YaHei Light" w:hAnsi="Microsoft YaHei Light"/>
+          <w:lang w:eastAsia="zh-CN"/>
+        </w:rPr>
+      </w:pPr>
+      <w:r>
+        <w:rPr>
+          <w:rFonts w:ascii="Microsoft YaHei Light" w:eastAsia="Microsoft YaHei Light" w:hAnsi="Microsoft YaHei Light" w:hint="eastAsia"/>
+          <w:lang w:eastAsia="zh-CN"/>
+        </w:rPr>
+        <w:t>如果您使用了您自己的微软账号登录，请记得通过“</w:t>
+      </w:r>
+      <w:r>
+        <w:rPr>
+          <w:rFonts w:ascii="Microsoft YaHei Light" w:eastAsia="Microsoft YaHei Light" w:hAnsi="Microsoft YaHei Light"/>
+          <w:lang w:eastAsia="zh-CN"/>
+        </w:rPr>
+        <w:t>[</w:t>
+      </w:r>
+      <w:r>
+        <w:rPr>
+          <w:rFonts w:ascii="Microsoft YaHei Light" w:eastAsia="Microsoft YaHei Light" w:hAnsi="Microsoft YaHei Light" w:hint="eastAsia"/>
+          <w:lang w:eastAsia="zh-CN"/>
+        </w:rPr>
+        <w:t>您的用户名</w:t>
+      </w:r>
+      <w:r>
+        <w:rPr>
+          <w:rFonts w:ascii="Microsoft YaHei Light" w:eastAsia="Microsoft YaHei Light" w:hAnsi="Microsoft YaHei Light"/>
+          <w:lang w:eastAsia="zh-CN"/>
+        </w:rPr>
+        <w:t>]</w:t>
+      </w:r>
+      <w:r>
+        <w:rPr>
+          <w:rFonts w:ascii="Microsoft YaHei Light" w:eastAsia="Microsoft YaHei Light" w:hAnsi="Microsoft YaHei Light" w:hint="eastAsia"/>
+          <w:lang w:eastAsia="zh-CN"/>
+        </w:rPr>
+        <w:t>”</w:t>
+      </w:r>
+      <w:r>
+        <w:rPr>
+          <w:rFonts w:ascii="Microsoft YaHei Light" w:eastAsia="Microsoft YaHei Light" w:hAnsi="Microsoft YaHei Light"/>
+          <w:lang w:eastAsia="zh-CN"/>
+        </w:rPr>
+        <w:sym w:font="Wingdings" w:char="F0E0"/>
+      </w:r>
+      <w:r>
+        <w:rPr>
+          <w:rFonts w:ascii="Microsoft YaHei Light" w:eastAsia="Microsoft YaHei Light" w:hAnsi="Microsoft YaHei Light" w:hint="eastAsia"/>
+          <w:lang w:eastAsia="zh-CN"/>
+        </w:rPr>
+        <w:t>“注销“退出登录，保护您的个人隐私。</w:t>
+      </w:r>
+    </w:p>
+    <w:p>
+      <w:pPr>
+        <w:tabs>
+          <w:tab w:val="left" w:pos="1440"/>
+        </w:tabs>
+        <w:jc w:val="center"/>
+        <w:rPr>
+          <w:rFonts w:ascii="Microsoft YaHei Light" w:eastAsia="Microsoft YaHei Light" w:hAnsi="Microsoft YaHei Light"/>
+          <w:lang w:eastAsia="zh-CN"/>
+        </w:rPr>
+      </w:pPr>
+    </w:p>
+    <w:p>
+      <w:pPr>
+        <w:pStyle w:val="ppBodyText"/>
+        <w:numPr>
+          <w:ilvl w:val="0"/>
+          <w:numId w:val="0"/>
+        </w:numPr>
+        <w:jc w:val="center"/>
+        <w:rPr>
+          <w:lang w:eastAsia="zh-CN"/>
+        </w:rPr>
+      </w:pPr>
+    </w:p>
+    <w:p>
+      <w:pPr>
+        <w:pStyle w:val="ppBodyText"/>
+        <w:numPr>
+          <w:ilvl w:val="0"/>
+          <w:numId w:val="0"/>
+        </w:numPr>
+        <w:rPr>
+          <w:lang w:eastAsia="zh-CN"/>
+        </w:rPr>
+      </w:pPr>
+    </w:p>
     <w:sectPr>
-      <w:headerReference w:type="even" r:id="rId36"/>
-      <w:headerReference w:type="default" r:id="rId37"/>
-      <w:footerReference w:type="even" r:id="rId38"/>
-      <w:footerReference w:type="default" r:id="rId39"/>
-      <w:headerReference w:type="first" r:id="rId40"/>
-      <w:footerReference w:type="first" r:id="rId41"/>
+      <w:headerReference w:type="even" r:id="rId39"/>
+      <w:headerReference w:type="default" r:id="rId40"/>
+      <w:footerReference w:type="even" r:id="rId41"/>
+      <w:footerReference w:type="default" r:id="rId42"/>
+      <w:headerReference w:type="first" r:id="rId43"/>
+      <w:footerReference w:type="first" r:id="rId44"/>
       <w:pgSz w:w="12240" w:h="15840"/>
       <w:pgMar w:top="1440" w:right="1440" w:bottom="1440" w:left="1440" w:header="720" w:footer="720" w:gutter="0"/>
       <w:cols w:space="720"/>
@@ -10645,6 +11257,98 @@
     </w:lvl>
   </w:abstractNum>
   <w:abstractNum w:abstractNumId="10" w15:restartNumberingAfterBreak="0">
+    <w:nsid w:val="7B9309FC"/>
+    <w:multiLevelType w:val="hybridMultilevel"/>
+    <w:tmpl w:val="60CABB62"/>
+    <w:lvl w:ilvl="0" w:tplc="0B2E2590">
+      <w:start w:val="1"/>
+      <w:numFmt w:val="decimal"/>
+      <w:lvlText w:val="%1）"/>
+      <w:lvlJc w:val="left"/>
+      <w:pPr>
+        <w:ind w:left="1037" w:hanging="360"/>
+      </w:pPr>
+      <w:rPr>
+        <w:rFonts w:ascii="Microsoft YaHei Light" w:eastAsia="Microsoft YaHei Light" w:hAnsi="Microsoft YaHei Light" w:hint="default"/>
+        <w:color w:val="FF0000"/>
+        <w:sz w:val="22"/>
+        <w:u w:val="none"/>
+      </w:rPr>
+    </w:lvl>
+    <w:lvl w:ilvl="1" w:tplc="04090019" w:tentative="1">
+      <w:start w:val="1"/>
+      <w:numFmt w:val="lowerLetter"/>
+      <w:lvlText w:val="%2."/>
+      <w:lvlJc w:val="left"/>
+      <w:pPr>
+        <w:ind w:left="1757" w:hanging="360"/>
+      </w:pPr>
+    </w:lvl>
+    <w:lvl w:ilvl="2" w:tplc="0409001B" w:tentative="1">
+      <w:start w:val="1"/>
+      <w:numFmt w:val="lowerRoman"/>
+      <w:lvlText w:val="%3."/>
+      <w:lvlJc w:val="right"/>
+      <w:pPr>
+        <w:ind w:left="2477" w:hanging="180"/>
+      </w:pPr>
+    </w:lvl>
+    <w:lvl w:ilvl="3" w:tplc="0409000F" w:tentative="1">
+      <w:start w:val="1"/>
+      <w:numFmt w:val="decimal"/>
+      <w:lvlText w:val="%4."/>
+      <w:lvlJc w:val="left"/>
+      <w:pPr>
+        <w:ind w:left="3197" w:hanging="360"/>
+      </w:pPr>
+    </w:lvl>
+    <w:lvl w:ilvl="4" w:tplc="04090019" w:tentative="1">
+      <w:start w:val="1"/>
+      <w:numFmt w:val="lowerLetter"/>
+      <w:lvlText w:val="%5."/>
+      <w:lvlJc w:val="left"/>
+      <w:pPr>
+        <w:ind w:left="3917" w:hanging="360"/>
+      </w:pPr>
+    </w:lvl>
+    <w:lvl w:ilvl="5" w:tplc="0409001B" w:tentative="1">
+      <w:start w:val="1"/>
+      <w:numFmt w:val="lowerRoman"/>
+      <w:lvlText w:val="%6."/>
+      <w:lvlJc w:val="right"/>
+      <w:pPr>
+        <w:ind w:left="4637" w:hanging="180"/>
+      </w:pPr>
+    </w:lvl>
+    <w:lvl w:ilvl="6" w:tplc="0409000F" w:tentative="1">
+      <w:start w:val="1"/>
+      <w:numFmt w:val="decimal"/>
+      <w:lvlText w:val="%7."/>
+      <w:lvlJc w:val="left"/>
+      <w:pPr>
+        <w:ind w:left="5357" w:hanging="360"/>
+      </w:pPr>
+    </w:lvl>
+    <w:lvl w:ilvl="7" w:tplc="04090019" w:tentative="1">
+      <w:start w:val="1"/>
+      <w:numFmt w:val="lowerLetter"/>
+      <w:lvlText w:val="%8."/>
+      <w:lvlJc w:val="left"/>
+      <w:pPr>
+        <w:ind w:left="6077" w:hanging="360"/>
+      </w:pPr>
+    </w:lvl>
+    <w:lvl w:ilvl="8" w:tplc="0409001B" w:tentative="1">
+      <w:start w:val="1"/>
+      <w:numFmt w:val="lowerRoman"/>
+      <w:lvlText w:val="%9."/>
+      <w:lvlJc w:val="right"/>
+      <w:pPr>
+        <w:ind w:left="6797" w:hanging="180"/>
+      </w:pPr>
+    </w:lvl>
+  </w:abstractNum>
+  <w:abstractNum w:abstractNumId="11" w15:restartNumberingAfterBreak="0">
     <w:nsid w:val="7E403B21"/>
     <w:multiLevelType w:val="hybridMultilevel"/>
     <w:tmpl w:val="62FCF3EC"/>
@@ -10757,7 +11461,7 @@
       </w:rPr>
     </w:lvl>
   </w:abstractNum>
-  <w:abstractNum w:abstractNumId="11" w15:restartNumberingAfterBreak="0">
+  <w:abstractNum w:abstractNumId="12" w15:restartNumberingAfterBreak="0">
     <w:nsid w:val="7EE03964"/>
     <w:multiLevelType w:val="multilevel"/>
     <w:tmpl w:val="817ABE0C"/>
@@ -10890,7 +11594,7 @@
       </w:rPr>
     </w:lvl>
   </w:abstractNum>
-  <w:abstractNum w:abstractNumId="12" w15:restartNumberingAfterBreak="0">
+  <w:abstractNum w:abstractNumId="13" w15:restartNumberingAfterBreak="0">
     <w:nsid w:val="7F193928"/>
     <w:multiLevelType w:val="hybridMultilevel"/>
     <w:tmpl w:val="299EEEB4"/>
@@ -10976,7 +11680,7 @@
       </w:pPr>
     </w:lvl>
   </w:abstractNum>
-  <w:abstractNum w:abstractNumId="13" w15:restartNumberingAfterBreak="0">
+  <w:abstractNum w:abstractNumId="14" w15:restartNumberingAfterBreak="0">
     <w:nsid w:val="7F3A3581"/>
     <w:multiLevelType w:val="multilevel"/>
     <w:tmpl w:val="B8D2D340"/>
@@ -11120,7 +11824,7 @@
     <w:abstractNumId w:val="1"/>
   </w:num>
   <w:num w:numId="4">
-    <w:abstractNumId w:val="13"/>
+    <w:abstractNumId w:val="14"/>
   </w:num>
   <w:num w:numId="5">
     <w:abstractNumId w:val="7"/>
@@ -11132,7 +11836,7 @@
     <w:abstractNumId w:val="3"/>
   </w:num>
   <w:num w:numId="8">
-    <w:abstractNumId w:val="11"/>
+    <w:abstractNumId w:val="12"/>
   </w:num>
   <w:num w:numId="9">
     <w:abstractNumId w:val="2"/>
@@ -11180,10 +11884,10 @@
     <w:abstractNumId w:val="0"/>
   </w:num>
   <w:num w:numId="15">
-    <w:abstractNumId w:val="10"/>
+    <w:abstractNumId w:val="11"/>
   </w:num>
   <w:num w:numId="16">
-    <w:abstractNumId w:val="12"/>
+    <w:abstractNumId w:val="13"/>
   </w:num>
   <w:num w:numId="17">
     <w:abstractNumId w:val="9"/>
@@ -11334,6 +12038,9 @@
     <w:lvlOverride w:ilvl="8">
       <w:startOverride w:val="1"/>
     </w:lvlOverride>
+  </w:num>
+  <w:num w:numId="22">
+    <w:abstractNumId w:val="10"/>
   </w:num>
   <w:numIdMacAtCleanup w:val="19"/>
 </w:numbering>
@@ -13454,6 +14161,14 @@
     <w:pitch w:val="fixed"/>
     <w:sig w:usb0="E0002EFF" w:usb1="C0007843" w:usb2="00000009" w:usb3="00000000" w:csb0="000001FF" w:csb1="00000000"/>
   </w:font>
+  <w:font w:name="Microsoft YaHei Light">
+    <w:altName w:val="Microsoft YaHei Light"/>
+    <w:panose1 w:val="020B0502040204020203"/>
+    <w:charset w:val="86"/>
+    <w:family w:val="swiss"/>
+    <w:pitch w:val="variable"/>
+    <w:sig w:usb0="80000287" w:usb1="28CF0010" w:usb2="00000016" w:usb3="00000000" w:csb0="0004001F" w:csb1="00000000"/>
+  </w:font>
   <w:font w:name="Calibri">
     <w:panose1 w:val="020F0502020204030204"/>
     <w:charset w:val="00"/>
@@ -13477,7 +14192,7 @@
     <w:sig w:usb0="E0002EFF" w:usb1="C0007843" w:usb2="00000009" w:usb3="00000000" w:csb0="000001FF" w:csb1="00000000"/>
   </w:font>
   <w:font w:name="MS Mincho">
-    <w:altName w:val="ＭＳ 明朝"/>
+    <w:altName w:val="MS Mincho"/>
     <w:panose1 w:val="02020609040205080304"/>
     <w:charset w:val="80"/>
     <w:family w:val="modern"/>
@@ -13565,14 +14280,6 @@
     <w:pitch w:val="variable"/>
     <w:sig w:usb0="80000287" w:usb1="28CF3C50" w:usb2="00000016" w:usb3="00000000" w:csb0="0004001F" w:csb1="00000000"/>
   </w:font>
-  <w:font w:name="Microsoft YaHei Light">
-    <w:altName w:val="Microsoft YaHei Light"/>
-    <w:panose1 w:val="020B0502040204020203"/>
-    <w:charset w:val="86"/>
-    <w:family w:val="swiss"/>
-    <w:pitch w:val="variable"/>
-    <w:sig w:usb0="80000287" w:usb1="28CF0010" w:usb2="00000016" w:usb3="00000000" w:csb0="0004001F" w:csb1="00000000"/>
-  </w:font>
   <w:font w:name="Malgun Gothic">
     <w:panose1 w:val="020B0503020000020004"/>
     <w:charset w:val="81"/>
@@ -13640,9 +14347,11 @@
     <w:rsid w:val="00213096"/>
     <w:rsid w:val="00281DAD"/>
     <w:rsid w:val="002D25CD"/>
+    <w:rsid w:val="00343665"/>
     <w:rsid w:val="00372E3F"/>
     <w:rsid w:val="003B328E"/>
     <w:rsid w:val="003D37FE"/>
+    <w:rsid w:val="003D5596"/>
     <w:rsid w:val="003F03C7"/>
     <w:rsid w:val="00410100"/>
     <w:rsid w:val="00455EDA"/>
@@ -13651,11 +14360,13 @@
     <w:rsid w:val="006D279C"/>
     <w:rsid w:val="00765CFC"/>
     <w:rsid w:val="00847C15"/>
+    <w:rsid w:val="00863D0C"/>
     <w:rsid w:val="009251B4"/>
     <w:rsid w:val="009C61DE"/>
     <w:rsid w:val="00B971B1"/>
     <w:rsid w:val="00BB4CEE"/>
     <w:rsid w:val="00BC312C"/>
+    <w:rsid w:val="00C6033B"/>
     <w:rsid w:val="00C77B58"/>
     <w:rsid w:val="00CB70EA"/>
     <w:rsid w:val="00CC2925"/>
@@ -14451,21 +15162,6 @@
 </file>
 
 <file path=customXml/item1.xml><?xml version="1.0" encoding="utf-8"?>
-<?mso-contentType ?>
-<FormTemplates xmlns="http://schemas.microsoft.com/sharepoint/v3/contenttype/forms">
-  <Display>DocumentLibraryForm</Display>
-  <Edit>DocumentLibraryForm</Edit>
-  <New>DocumentLibraryForm</New>
-</FormTemplates>
-</file>
-
-<file path=customXml/item2.xml><?xml version="1.0" encoding="utf-8"?>
-<p:properties xmlns:p="http://schemas.microsoft.com/office/2006/metadata/properties" xmlns:xsi="http://www.w3.org/2001/XMLSchema-instance" xmlns:pc="http://schemas.microsoft.com/office/infopath/2007/PartnerControls">
-  <documentManagement/>
-</p:properties>
-</file>
-
-<file path=customXml/item3.xml><?xml version="1.0" encoding="utf-8"?>
 <ct:contentTypeSchema xmlns:ct="http://schemas.microsoft.com/office/2006/metadata/contentType" xmlns:ma="http://schemas.microsoft.com/office/2006/metadata/properties/metaAttributes" ct:_="" ma:_="" ma:contentTypeName="Document" ma:contentTypeID="0x010100DCF3DC9BB6E4084087A01D951E0957CC" ma:contentTypeVersion="4" ma:contentTypeDescription="Create a new document." ma:contentTypeScope="" ma:versionID="8035ea6dc8a87b7115969a67d3199d2b">
   <xsd:schema xmlns:xsd="http://www.w3.org/2001/XMLSchema" xmlns:xs="http://www.w3.org/2001/XMLSchema" xmlns:p="http://schemas.microsoft.com/office/2006/metadata/properties" xmlns:ns2="332b910f-8e9b-4aa4-ba58-8a49cbfb9fad" targetNamespace="http://schemas.microsoft.com/office/2006/metadata/properties" ma:root="true" ma:fieldsID="248c2b102db2d1bcd32d10fc316bb200" ns2:_="">
     <xsd:import namespace="332b910f-8e9b-4aa4-ba58-8a49cbfb9fad"/>
@@ -14627,28 +15323,26 @@
 </ct:contentTypeSchema>
 </file>
 
+<file path=customXml/item2.xml><?xml version="1.0" encoding="utf-8"?>
+<p:properties xmlns:p="http://schemas.microsoft.com/office/2006/metadata/properties" xmlns:xsi="http://www.w3.org/2001/XMLSchema-instance" xmlns:pc="http://schemas.microsoft.com/office/infopath/2007/PartnerControls">
+  <documentManagement/>
+</p:properties>
+</file>
+
+<file path=customXml/item3.xml><?xml version="1.0" encoding="utf-8"?>
+<?mso-contentType ?>
+<FormTemplates xmlns="http://schemas.microsoft.com/sharepoint/v3/contenttype/forms">
+  <Display>DocumentLibraryForm</Display>
+  <Edit>DocumentLibraryForm</Edit>
+  <New>DocumentLibraryForm</New>
+</FormTemplates>
+</file>
+
 <file path=customXml/item4.xml><?xml version="1.0" encoding="utf-8"?>
 <b:Sources xmlns:b="http://schemas.openxmlformats.org/officeDocument/2006/bibliography" xmlns="http://schemas.openxmlformats.org/officeDocument/2006/bibliography" SelectedStyle="/APA.XSL" StyleName="APA"/>
 </file>
 
 <file path=customXml/itemProps1.xml><?xml version="1.0" encoding="utf-8"?>
-<ds:datastoreItem xmlns:ds="http://schemas.openxmlformats.org/officeDocument/2006/customXml" ds:itemID="{8BD09C17-0CC5-491C-9EB9-B28D62CAE22A}">
-  <ds:schemaRefs>
-    <ds:schemaRef ds:uri="http://schemas.microsoft.com/sharepoint/v3/contenttype/forms"/>
-  </ds:schemaRefs>
-</ds:datastoreItem>
-</file>
-
-<file path=customXml/itemProps2.xml><?xml version="1.0" encoding="utf-8"?>
-<ds:datastoreItem xmlns:ds="http://schemas.openxmlformats.org/officeDocument/2006/customXml" ds:itemID="{935A1B5B-425B-42E1-BF53-CD23AC4947FF}">
-  <ds:schemaRefs>
-    <ds:schemaRef ds:uri="http://schemas.microsoft.com/office/2006/metadata/properties"/>
-    <ds:schemaRef ds:uri="http://schemas.microsoft.com/office/infopath/2007/PartnerControls"/>
-  </ds:schemaRefs>
-</ds:datastoreItem>
-</file>
-
-<file path=customXml/itemProps3.xml><?xml version="1.0" encoding="utf-8"?>
 <ds:datastoreItem xmlns:ds="http://schemas.openxmlformats.org/officeDocument/2006/customXml" ds:itemID="{B23C1C19-E757-4FEF-82FE-41854B2FA6AB}">
   <ds:schemaRefs>
     <ds:schemaRef ds:uri="http://schemas.microsoft.com/office/2006/metadata/contentType"/>
@@ -14666,8 +15360,25 @@
 </ds:datastoreItem>
 </file>
 
+<file path=customXml/itemProps2.xml><?xml version="1.0" encoding="utf-8"?>
+<ds:datastoreItem xmlns:ds="http://schemas.openxmlformats.org/officeDocument/2006/customXml" ds:itemID="{935A1B5B-425B-42E1-BF53-CD23AC4947FF}">
+  <ds:schemaRefs>
+    <ds:schemaRef ds:uri="http://schemas.microsoft.com/office/2006/metadata/properties"/>
+    <ds:schemaRef ds:uri="http://schemas.microsoft.com/office/infopath/2007/PartnerControls"/>
+  </ds:schemaRefs>
+</ds:datastoreItem>
+</file>
+
+<file path=customXml/itemProps3.xml><?xml version="1.0" encoding="utf-8"?>
+<ds:datastoreItem xmlns:ds="http://schemas.openxmlformats.org/officeDocument/2006/customXml" ds:itemID="{8BD09C17-0CC5-491C-9EB9-B28D62CAE22A}">
+  <ds:schemaRefs>
+    <ds:schemaRef ds:uri="http://schemas.microsoft.com/sharepoint/v3/contenttype/forms"/>
+  </ds:schemaRefs>
+</ds:datastoreItem>
+</file>
+
 <file path=customXml/itemProps4.xml><?xml version="1.0" encoding="utf-8"?>
-<ds:datastoreItem xmlns:ds="http://schemas.openxmlformats.org/officeDocument/2006/customXml" ds:itemID="{4050A147-A16F-4BB3-A5F8-D7FCFB353C77}">
+<ds:datastoreItem xmlns:ds="http://schemas.openxmlformats.org/officeDocument/2006/customXml" ds:itemID="{7CFBBA1C-14EE-4E90-8324-B8CF62BA7E72}">
   <ds:schemaRefs>
     <ds:schemaRef ds:uri="http://schemas.openxmlformats.org/officeDocument/2006/bibliography"/>
   </ds:schemaRefs>

</xml_diff>